<commit_message>
Rephrase headphone adapters in portable sound
</commit_message>
<xml_diff>
--- a/images/electronics/portable sound_&_vision/accessories/headphone, earbuds & accessories/headphone adapters/all headphone adapters.docx
+++ b/images/electronics/portable sound_&_vision/accessories/headphone, earbuds & accessories/headphone adapters/all headphone adapters.docx
@@ -72,18 +72,44 @@
                 <w:sz w:val="26"/>
                 <w:szCs w:val="26"/>
               </w:rPr>
-              <w:t>Bluetooth Aux Receiver for Car, Noise Cancelling 3.5mm Bluetooth to Aux Car Adapter, Wireless Audio Receiver for Home Stereo/Wired Headphones, Hands-Free Call, 16H Battery Life</w:t>
-            </w:r>
-          </w:p>
-          <w:p>
-            <w:pPr>
-              <w:spacing w:line="276" w:lineRule="auto"/>
-              <w:rPr>
-                <w:rFonts w:ascii="Leelawadee" w:hAnsi="Leelawadee" w:cs="Leelawadee"/>
-                <w:sz w:val="26"/>
-                <w:szCs w:val="26"/>
-              </w:rPr>
-            </w:pPr>
+              <w:t>Bluetooth Aux Receiver for Car with noise-canceling technology, 3.5mm Bluetooth to Aux adapter.</w:t>
+            </w:r>
+          </w:p>
+          <w:p>
+            <w:pPr>
+              <w:spacing w:line="276" w:lineRule="auto"/>
+              <w:rPr>
+                <w:rFonts w:ascii="Leelawadee" w:hAnsi="Leelawadee" w:cs="Leelawadee"/>
+                <w:sz w:val="26"/>
+                <w:szCs w:val="26"/>
+              </w:rPr>
+            </w:pPr>
+            <w:r>
+              <w:rPr>
+                <w:rFonts w:ascii="Leelawadee" w:hAnsi="Leelawadee" w:cs="Leelawadee"/>
+                <w:sz w:val="26"/>
+                <w:szCs w:val="26"/>
+              </w:rPr>
+              <w:t>Wireless audio receiver for home stereo systems or wired headphones, supports hands-free calling.</w:t>
+            </w:r>
+          </w:p>
+          <w:p>
+            <w:pPr>
+              <w:spacing w:line="276" w:lineRule="auto"/>
+              <w:rPr>
+                <w:rFonts w:ascii="Leelawadee" w:hAnsi="Leelawadee" w:cs="Leelawadee"/>
+                <w:sz w:val="26"/>
+                <w:szCs w:val="26"/>
+              </w:rPr>
+            </w:pPr>
+            <w:r>
+              <w:rPr>
+                <w:rFonts w:ascii="Leelawadee" w:hAnsi="Leelawadee" w:cs="Leelawadee"/>
+                <w:sz w:val="26"/>
+                <w:szCs w:val="26"/>
+              </w:rPr>
+              <w:t>Offers up to 16 hours of battery life</w:t>
+            </w:r>
           </w:p>
           <w:p>
             <w:pPr>
@@ -267,6 +293,48 @@
                 <w:sz w:val="26"/>
                 <w:szCs w:val="26"/>
               </w:rPr>
+              <w:t>Item Weight</w:t>
+            </w:r>
+            <w:r>
+              <w:rPr>
+                <w:rFonts w:ascii="Leelawadee" w:hAnsi="Leelawadee" w:cs="Leelawadee"/>
+                <w:sz w:val="26"/>
+                <w:szCs w:val="26"/>
+              </w:rPr>
+              <w:tab/>
+            </w:r>
+            <w:r>
+              <w:rPr>
+                <w:rFonts w:ascii="Leelawadee" w:hAnsi="Leelawadee" w:cs="Leelawadee"/>
+                <w:sz w:val="26"/>
+                <w:szCs w:val="26"/>
+              </w:rPr>
+              <w:t xml:space="preserve">: </w:t>
+            </w:r>
+            <w:r>
+              <w:rPr>
+                <w:rFonts w:ascii="Leelawadee" w:hAnsi="Leelawadee" w:cs="Leelawadee"/>
+                <w:sz w:val="26"/>
+                <w:szCs w:val="26"/>
+              </w:rPr>
+              <w:t>100 Grams</w:t>
+            </w:r>
+          </w:p>
+          <w:p>
+            <w:pPr>
+              <w:spacing w:line="276" w:lineRule="auto"/>
+              <w:rPr>
+                <w:rFonts w:ascii="Leelawadee" w:hAnsi="Leelawadee" w:cs="Leelawadee"/>
+                <w:sz w:val="26"/>
+                <w:szCs w:val="26"/>
+              </w:rPr>
+            </w:pPr>
+            <w:r>
+              <w:rPr>
+                <w:rFonts w:ascii="Leelawadee" w:hAnsi="Leelawadee" w:cs="Leelawadee"/>
+                <w:sz w:val="26"/>
+                <w:szCs w:val="26"/>
+              </w:rPr>
               <w:t>I</w:t>
             </w:r>
             <w:r>
@@ -302,48 +370,6 @@
                 <w:szCs w:val="26"/>
               </w:rPr>
               <w:t>30L x 20W x 60H millimeters</w:t>
-            </w:r>
-          </w:p>
-          <w:p>
-            <w:pPr>
-              <w:spacing w:line="276" w:lineRule="auto"/>
-              <w:rPr>
-                <w:rFonts w:ascii="Leelawadee" w:hAnsi="Leelawadee" w:cs="Leelawadee"/>
-                <w:sz w:val="26"/>
-                <w:szCs w:val="26"/>
-              </w:rPr>
-            </w:pPr>
-            <w:r>
-              <w:rPr>
-                <w:rFonts w:ascii="Leelawadee" w:hAnsi="Leelawadee" w:cs="Leelawadee"/>
-                <w:sz w:val="26"/>
-                <w:szCs w:val="26"/>
-              </w:rPr>
-              <w:t>Item Weight</w:t>
-            </w:r>
-            <w:r>
-              <w:rPr>
-                <w:rFonts w:ascii="Leelawadee" w:hAnsi="Leelawadee" w:cs="Leelawadee"/>
-                <w:sz w:val="26"/>
-                <w:szCs w:val="26"/>
-              </w:rPr>
-              <w:tab/>
-            </w:r>
-            <w:r>
-              <w:rPr>
-                <w:rFonts w:ascii="Leelawadee" w:hAnsi="Leelawadee" w:cs="Leelawadee"/>
-                <w:sz w:val="26"/>
-                <w:szCs w:val="26"/>
-              </w:rPr>
-              <w:t xml:space="preserve">: </w:t>
-            </w:r>
-            <w:r>
-              <w:rPr>
-                <w:rFonts w:ascii="Leelawadee" w:hAnsi="Leelawadee" w:cs="Leelawadee"/>
-                <w:sz w:val="26"/>
-                <w:szCs w:val="26"/>
-              </w:rPr>
-              <w:t>100 Grams</w:t>
             </w:r>
           </w:p>
           <w:p>
@@ -537,234 +563,116 @@
             </w:pPr>
             <w:r>
               <w:rPr>
-                <w:rFonts w:ascii="MS Gothic" w:eastAsia="MS Gothic" w:hAnsi="MS Gothic" w:cs="MS Gothic" w:hint="eastAsia"/>
-                <w:sz w:val="26"/>
-                <w:szCs w:val="26"/>
-              </w:rPr>
-              <w:t>【</w:t>
-            </w:r>
-            <w:r>
-              <w:rPr>
-                <w:rFonts w:ascii="Leelawadee" w:hAnsi="Leelawadee" w:cs="Leelawadee"/>
-                <w:sz w:val="26"/>
-                <w:szCs w:val="26"/>
-              </w:rPr>
-              <w:t xml:space="preserve">Enjoy Wireless Streaming </w:t>
-            </w:r>
-            <w:proofErr w:type="spellStart"/>
-            <w:r>
-              <w:rPr>
-                <w:rFonts w:ascii="Leelawadee" w:hAnsi="Leelawadee" w:cs="Leelawadee"/>
-                <w:sz w:val="26"/>
-                <w:szCs w:val="26"/>
-              </w:rPr>
-              <w:t>Music</w:t>
-            </w:r>
-            <w:r>
-              <w:rPr>
-                <w:rFonts w:ascii="MS Gothic" w:eastAsia="MS Gothic" w:hAnsi="MS Gothic" w:cs="MS Gothic" w:hint="eastAsia"/>
-                <w:sz w:val="26"/>
-                <w:szCs w:val="26"/>
-              </w:rPr>
-              <w:t>】</w:t>
-            </w:r>
-            <w:r>
-              <w:rPr>
-                <w:rFonts w:ascii="Leelawadee" w:hAnsi="Leelawadee" w:cs="Leelawadee"/>
-                <w:sz w:val="26"/>
-                <w:szCs w:val="26"/>
-              </w:rPr>
-              <w:t>This</w:t>
-            </w:r>
-            <w:proofErr w:type="spellEnd"/>
-            <w:r>
-              <w:rPr>
-                <w:rFonts w:ascii="Leelawadee" w:hAnsi="Leelawadee" w:cs="Leelawadee"/>
-                <w:sz w:val="26"/>
-                <w:szCs w:val="26"/>
-              </w:rPr>
-              <w:t xml:space="preserve"> car Bluetooth adapter can be connected to non-Bluetooth car audio systems, home stereos, speakers, wired headphones via the 3.5mm AUX adapter; And equipped with a Bluetooth 5.0 chip for stable connection / fast transmission / wide signal range. Just pair it with your phone and start listening to your favorite music!</w:t>
-            </w:r>
-          </w:p>
-          <w:p>
-            <w:pPr>
-              <w:spacing w:line="276" w:lineRule="auto"/>
-              <w:rPr>
-                <w:rFonts w:ascii="Leelawadee" w:hAnsi="Leelawadee" w:cs="Leelawadee"/>
-                <w:sz w:val="26"/>
-                <w:szCs w:val="26"/>
-              </w:rPr>
-            </w:pPr>
-            <w:r>
-              <w:rPr>
-                <w:rFonts w:ascii="MS Gothic" w:eastAsia="MS Gothic" w:hAnsi="MS Gothic" w:cs="MS Gothic" w:hint="eastAsia"/>
-                <w:sz w:val="26"/>
-                <w:szCs w:val="26"/>
-              </w:rPr>
-              <w:t>【</w:t>
-            </w:r>
-            <w:r>
-              <w:rPr>
-                <w:rFonts w:ascii="Leelawadee" w:hAnsi="Leelawadee" w:cs="Leelawadee"/>
-                <w:sz w:val="26"/>
-                <w:szCs w:val="26"/>
-              </w:rPr>
-              <w:t xml:space="preserve">Intelligent Noise Reduction </w:t>
-            </w:r>
-            <w:proofErr w:type="spellStart"/>
-            <w:r>
-              <w:rPr>
-                <w:rFonts w:ascii="Leelawadee" w:hAnsi="Leelawadee" w:cs="Leelawadee"/>
-                <w:sz w:val="26"/>
-                <w:szCs w:val="26"/>
-              </w:rPr>
-              <w:t>Tech</w:t>
-            </w:r>
-            <w:r>
-              <w:rPr>
-                <w:rFonts w:ascii="MS Gothic" w:eastAsia="MS Gothic" w:hAnsi="MS Gothic" w:cs="MS Gothic" w:hint="eastAsia"/>
-                <w:sz w:val="26"/>
-                <w:szCs w:val="26"/>
-              </w:rPr>
-              <w:t>】</w:t>
-            </w:r>
-            <w:r>
-              <w:rPr>
-                <w:rFonts w:ascii="Leelawadee" w:hAnsi="Leelawadee" w:cs="Leelawadee"/>
-                <w:sz w:val="26"/>
-                <w:szCs w:val="26"/>
-              </w:rPr>
-              <w:t>Our</w:t>
-            </w:r>
-            <w:proofErr w:type="spellEnd"/>
-            <w:r>
-              <w:rPr>
-                <w:rFonts w:ascii="Leelawadee" w:hAnsi="Leelawadee" w:cs="Leelawadee"/>
-                <w:sz w:val="26"/>
-                <w:szCs w:val="26"/>
-              </w:rPr>
-              <w:t xml:space="preserve"> Bluetooth audio receiver adopts the latest CVC8.0 Noise Cancellation and Digital Signal Processor (DSP) technologies, which can eliminate echo and block out intrusive background noise (such as wind, traffic, or crowds), providing you with crystal-clear calling sounds.</w:t>
-            </w:r>
-          </w:p>
-          <w:p>
-            <w:pPr>
-              <w:spacing w:line="276" w:lineRule="auto"/>
-              <w:rPr>
-                <w:rFonts w:ascii="Leelawadee" w:hAnsi="Leelawadee" w:cs="Leelawadee"/>
-                <w:sz w:val="26"/>
-                <w:szCs w:val="26"/>
-              </w:rPr>
-            </w:pPr>
-            <w:r>
-              <w:rPr>
-                <w:rFonts w:ascii="MS Gothic" w:eastAsia="MS Gothic" w:hAnsi="MS Gothic" w:cs="MS Gothic" w:hint="eastAsia"/>
-                <w:sz w:val="26"/>
-                <w:szCs w:val="26"/>
-              </w:rPr>
-              <w:t>【</w:t>
-            </w:r>
-            <w:r>
-              <w:rPr>
-                <w:rFonts w:ascii="Leelawadee" w:hAnsi="Leelawadee" w:cs="Leelawadee"/>
-                <w:sz w:val="26"/>
-                <w:szCs w:val="26"/>
-              </w:rPr>
-              <w:t xml:space="preserve">Up to 16 Hours of Battery </w:t>
-            </w:r>
-            <w:proofErr w:type="spellStart"/>
-            <w:r>
-              <w:rPr>
-                <w:rFonts w:ascii="Leelawadee" w:hAnsi="Leelawadee" w:cs="Leelawadee"/>
-                <w:sz w:val="26"/>
-                <w:szCs w:val="26"/>
-              </w:rPr>
-              <w:t>Life</w:t>
-            </w:r>
-            <w:r>
-              <w:rPr>
-                <w:rFonts w:ascii="MS Gothic" w:eastAsia="MS Gothic" w:hAnsi="MS Gothic" w:cs="MS Gothic" w:hint="eastAsia"/>
-                <w:sz w:val="26"/>
-                <w:szCs w:val="26"/>
-              </w:rPr>
-              <w:t>】</w:t>
-            </w:r>
-            <w:r>
-              <w:rPr>
-                <w:rFonts w:ascii="Leelawadee" w:hAnsi="Leelawadee" w:cs="Leelawadee"/>
-                <w:sz w:val="26"/>
-                <w:szCs w:val="26"/>
-              </w:rPr>
-              <w:t>The</w:t>
-            </w:r>
-            <w:proofErr w:type="spellEnd"/>
-            <w:r>
-              <w:rPr>
-                <w:rFonts w:ascii="Leelawadee" w:hAnsi="Leelawadee" w:cs="Leelawadee"/>
-                <w:sz w:val="26"/>
-                <w:szCs w:val="26"/>
-              </w:rPr>
-              <w:t xml:space="preserve"> working time of this aux Bluetooth adapter is up to 16 hours when making calls or playing music. And it takes only 2.5 hours to fully charge the device by using a Type-C fast charging cable (Included in the package). In addition, this Bluetooth music adapter can be used while charging, which is very convenient.</w:t>
-            </w:r>
-          </w:p>
-          <w:p>
-            <w:pPr>
-              <w:spacing w:line="276" w:lineRule="auto"/>
-              <w:rPr>
-                <w:rFonts w:ascii="Leelawadee" w:hAnsi="Leelawadee" w:cs="Leelawadee"/>
-                <w:sz w:val="26"/>
-                <w:szCs w:val="26"/>
-              </w:rPr>
-            </w:pPr>
-            <w:r>
-              <w:rPr>
-                <w:rFonts w:ascii="MS Gothic" w:eastAsia="MS Gothic" w:hAnsi="MS Gothic" w:cs="MS Gothic" w:hint="eastAsia"/>
-                <w:sz w:val="26"/>
-                <w:szCs w:val="26"/>
-              </w:rPr>
-              <w:t>【</w:t>
-            </w:r>
-            <w:r>
-              <w:rPr>
-                <w:rFonts w:ascii="Leelawadee" w:hAnsi="Leelawadee" w:cs="Leelawadee"/>
-                <w:sz w:val="26"/>
-                <w:szCs w:val="26"/>
-              </w:rPr>
-              <w:t xml:space="preserve">Hands-free Calling &amp; </w:t>
-            </w:r>
-            <w:proofErr w:type="spellStart"/>
-            <w:r>
-              <w:rPr>
-                <w:rFonts w:ascii="Leelawadee" w:hAnsi="Leelawadee" w:cs="Leelawadee"/>
-                <w:sz w:val="26"/>
-                <w:szCs w:val="26"/>
-              </w:rPr>
-              <w:t>Navigation</w:t>
-            </w:r>
-            <w:r>
-              <w:rPr>
-                <w:rFonts w:ascii="MS Gothic" w:eastAsia="MS Gothic" w:hAnsi="MS Gothic" w:cs="MS Gothic" w:hint="eastAsia"/>
-                <w:sz w:val="26"/>
-                <w:szCs w:val="26"/>
-              </w:rPr>
-              <w:t>】</w:t>
-            </w:r>
-            <w:r>
-              <w:rPr>
-                <w:rFonts w:ascii="Leelawadee" w:hAnsi="Leelawadee" w:cs="Leelawadee"/>
-                <w:sz w:val="26"/>
-                <w:szCs w:val="26"/>
-              </w:rPr>
-              <w:t>A</w:t>
-            </w:r>
-            <w:proofErr w:type="spellEnd"/>
-            <w:r>
-              <w:rPr>
-                <w:rFonts w:ascii="Leelawadee" w:hAnsi="Leelawadee" w:cs="Leelawadee"/>
-                <w:sz w:val="26"/>
-                <w:szCs w:val="26"/>
-              </w:rPr>
-              <w:t xml:space="preserve"> built-in microphone and one “MFB” button to answer / redial / hang up / reject calls, help you make </w:t>
-            </w:r>
+                <w:rFonts w:ascii="Leelawadee" w:hAnsi="Leelawadee" w:cs="Leelawadee"/>
+                <w:sz w:val="26"/>
+                <w:szCs w:val="26"/>
+              </w:rPr>
+              <w:t>Wireless Streaming Made Easy: Connect this Bluetooth adapter to non-Bluetooth car audio systems, home stereos, speakers, or wired headphones using the 3.5mm AUX adapter. Equipped with Bluetooth 5.0 for a stable connection, fast transmission, and wide signal range. Simply pair with your phone and enjoy your favorite music!</w:t>
+            </w:r>
+          </w:p>
+          <w:p>
+            <w:pPr>
+              <w:spacing w:line="276" w:lineRule="auto"/>
+              <w:rPr>
+                <w:rFonts w:ascii="Leelawadee" w:hAnsi="Leelawadee" w:cs="Leelawadee"/>
+                <w:sz w:val="26"/>
+                <w:szCs w:val="26"/>
+              </w:rPr>
+            </w:pPr>
+          </w:p>
+          <w:p>
+            <w:pPr>
+              <w:spacing w:line="276" w:lineRule="auto"/>
+              <w:rPr>
+                <w:rFonts w:ascii="Leelawadee" w:hAnsi="Leelawadee" w:cs="Leelawadee"/>
+                <w:sz w:val="26"/>
+                <w:szCs w:val="26"/>
+              </w:rPr>
+            </w:pPr>
+            <w:r>
+              <w:rPr>
+                <w:rFonts w:ascii="Leelawadee" w:hAnsi="Leelawadee" w:cs="Leelawadee"/>
+                <w:sz w:val="26"/>
+                <w:szCs w:val="26"/>
+              </w:rPr>
+              <w:t>Advanced Noise Reduction: Featuring CVC8.0 Noise Cancellation and Digital Signal Processor (DSP) technology, this Bluetooth receiver eliminates echo and background noise like wind or traffic, delivering crystal-clear calls.</w:t>
+            </w:r>
+          </w:p>
+          <w:p>
+            <w:pPr>
+              <w:spacing w:line="276" w:lineRule="auto"/>
+              <w:rPr>
+                <w:rFonts w:ascii="Leelawadee" w:hAnsi="Leelawadee" w:cs="Leelawadee"/>
+                <w:sz w:val="26"/>
+                <w:szCs w:val="26"/>
+              </w:rPr>
+            </w:pPr>
+          </w:p>
+          <w:p>
+            <w:pPr>
+              <w:spacing w:line="276" w:lineRule="auto"/>
+              <w:rPr>
+                <w:rFonts w:ascii="Leelawadee" w:hAnsi="Leelawadee" w:cs="Leelawadee"/>
+                <w:sz w:val="26"/>
+                <w:szCs w:val="26"/>
+              </w:rPr>
+            </w:pPr>
+            <w:r>
+              <w:rPr>
+                <w:rFonts w:ascii="Leelawadee" w:hAnsi="Leelawadee" w:cs="Leelawadee"/>
+                <w:sz w:val="26"/>
+                <w:szCs w:val="26"/>
+              </w:rPr>
+              <w:t>Long Battery Life: Enjoy up to 16 hours of use for calls or music. Fully charges in just 2.5 hours with the included Type-C fast charging cable. The device can also be used while charging for added convenience.</w:t>
+            </w:r>
+          </w:p>
+          <w:p>
+            <w:pPr>
+              <w:spacing w:line="276" w:lineRule="auto"/>
+              <w:rPr>
+                <w:rFonts w:ascii="Leelawadee" w:hAnsi="Leelawadee" w:cs="Leelawadee"/>
+                <w:sz w:val="26"/>
+                <w:szCs w:val="26"/>
+              </w:rPr>
+            </w:pPr>
+          </w:p>
+          <w:p>
+            <w:pPr>
+              <w:spacing w:line="276" w:lineRule="auto"/>
+              <w:rPr>
+                <w:rFonts w:ascii="Leelawadee" w:hAnsi="Leelawadee" w:cs="Leelawadee"/>
+                <w:sz w:val="26"/>
+                <w:szCs w:val="26"/>
+              </w:rPr>
+            </w:pPr>
+            <w:r>
+              <w:rPr>
+                <w:rFonts w:ascii="Leelawadee" w:hAnsi="Leelawadee" w:cs="Leelawadee"/>
+                <w:sz w:val="26"/>
+                <w:szCs w:val="26"/>
+              </w:rPr>
+              <w:t>Hands-Free Calling &amp; Navigation: With a built-in microphone and multi-function button (MFB) for answering, redialing, or rejecting calls, this adapter supports voice navigation from your preferred app, keeping your focus on the road.</w:t>
+            </w:r>
+          </w:p>
+          <w:p>
+            <w:pPr>
+              <w:spacing w:line="276" w:lineRule="auto"/>
+              <w:rPr>
+                <w:rFonts w:ascii="Leelawadee" w:hAnsi="Leelawadee" w:cs="Leelawadee"/>
+                <w:sz w:val="26"/>
+                <w:szCs w:val="26"/>
+              </w:rPr>
+            </w:pPr>
+          </w:p>
+          <w:p>
+            <w:pPr>
+              <w:spacing w:line="276" w:lineRule="auto"/>
+              <w:rPr>
+                <w:rFonts w:ascii="Leelawadee" w:hAnsi="Leelawadee" w:cs="Leelawadee"/>
+                <w:sz w:val="26"/>
+                <w:szCs w:val="26"/>
+              </w:rPr>
+            </w:pPr>
             <w:r>
               <w:rPr>
                 <w:rFonts w:ascii="Leelawadee" w:hAnsi="Leelawadee" w:cs="Leelawadee"/>
@@ -772,105 +680,39 @@
                 <w:szCs w:val="26"/>
               </w:rPr>
               <w:lastRenderedPageBreak/>
-              <w:t>hands-free calls. And the Bluetooth audio adapter supports broadcasting voice notification from existed navigation App. You don’t have to look down the phone on the move. Make sure you drive safely!</w:t>
-            </w:r>
-          </w:p>
-          <w:p>
-            <w:pPr>
-              <w:spacing w:line="276" w:lineRule="auto"/>
-              <w:rPr>
-                <w:rFonts w:ascii="Leelawadee" w:hAnsi="Leelawadee" w:cs="Leelawadee"/>
-                <w:sz w:val="26"/>
-                <w:szCs w:val="26"/>
-              </w:rPr>
-            </w:pPr>
-            <w:r>
-              <w:rPr>
-                <w:rFonts w:ascii="MS Gothic" w:eastAsia="MS Gothic" w:hAnsi="MS Gothic" w:cs="MS Gothic" w:hint="eastAsia"/>
-                <w:sz w:val="26"/>
-                <w:szCs w:val="26"/>
-              </w:rPr>
-              <w:t>【</w:t>
-            </w:r>
-            <w:r>
-              <w:rPr>
-                <w:rFonts w:ascii="Leelawadee" w:hAnsi="Leelawadee" w:cs="Leelawadee"/>
-                <w:sz w:val="26"/>
-                <w:szCs w:val="26"/>
-              </w:rPr>
-              <w:t xml:space="preserve">Dual </w:t>
-            </w:r>
-            <w:proofErr w:type="spellStart"/>
-            <w:r>
-              <w:rPr>
-                <w:rFonts w:ascii="Leelawadee" w:hAnsi="Leelawadee" w:cs="Leelawadee"/>
-                <w:sz w:val="26"/>
-                <w:szCs w:val="26"/>
-              </w:rPr>
-              <w:t>Connection</w:t>
-            </w:r>
-            <w:r>
-              <w:rPr>
-                <w:rFonts w:ascii="MS Gothic" w:eastAsia="MS Gothic" w:hAnsi="MS Gothic" w:cs="MS Gothic" w:hint="eastAsia"/>
-                <w:sz w:val="26"/>
-                <w:szCs w:val="26"/>
-              </w:rPr>
-              <w:t>】</w:t>
-            </w:r>
-            <w:r>
-              <w:rPr>
-                <w:rFonts w:ascii="Leelawadee" w:hAnsi="Leelawadee" w:cs="Leelawadee"/>
-                <w:sz w:val="26"/>
-                <w:szCs w:val="26"/>
-              </w:rPr>
-              <w:t>The</w:t>
-            </w:r>
-            <w:proofErr w:type="spellEnd"/>
-            <w:r>
-              <w:rPr>
-                <w:rFonts w:ascii="Leelawadee" w:hAnsi="Leelawadee" w:cs="Leelawadee"/>
-                <w:sz w:val="26"/>
-                <w:szCs w:val="26"/>
-              </w:rPr>
-              <w:t xml:space="preserve"> portable Bluetooth stereo adapter can be paired with 2 devices at the same time. You can enjoy your music and never worry about missing any calls. Once paired, the car receiver will automatically reconnect to your last paired Bluetooth devices, as long as they are within the wireless range.</w:t>
-            </w:r>
-          </w:p>
-          <w:p>
-            <w:pPr>
-              <w:spacing w:line="276" w:lineRule="auto"/>
-              <w:rPr>
-                <w:rFonts w:ascii="Leelawadee" w:hAnsi="Leelawadee" w:cs="Leelawadee"/>
-                <w:sz w:val="26"/>
-                <w:szCs w:val="26"/>
-              </w:rPr>
-            </w:pPr>
-            <w:r>
-              <w:rPr>
-                <w:rFonts w:ascii="MS Gothic" w:eastAsia="MS Gothic" w:hAnsi="MS Gothic" w:cs="MS Gothic" w:hint="eastAsia"/>
-                <w:sz w:val="26"/>
-                <w:szCs w:val="26"/>
-              </w:rPr>
-              <w:t>【</w:t>
-            </w:r>
-            <w:r>
-              <w:rPr>
-                <w:rFonts w:ascii="Leelawadee" w:hAnsi="Leelawadee" w:cs="Leelawadee"/>
-                <w:sz w:val="26"/>
-                <w:szCs w:val="26"/>
-              </w:rPr>
-              <w:t>Warm Tips</w:t>
-            </w:r>
-            <w:r>
-              <w:rPr>
-                <w:rFonts w:ascii="MS Gothic" w:eastAsia="MS Gothic" w:hAnsi="MS Gothic" w:cs="MS Gothic" w:hint="eastAsia"/>
-                <w:sz w:val="26"/>
-                <w:szCs w:val="26"/>
-              </w:rPr>
-              <w:t>】</w:t>
-            </w:r>
-            <w:r>
-              <w:rPr>
-                <w:rFonts w:ascii="Calibri" w:hAnsi="Calibri" w:cs="Calibri"/>
+              <w:t>Dual Device Connection: Pair with two devices simultaneously, ensuring you never miss a call while listening to music. It automatically reconnects to your last paired devices within range.</w:t>
+            </w:r>
+          </w:p>
+          <w:p>
+            <w:pPr>
+              <w:spacing w:line="276" w:lineRule="auto"/>
+              <w:rPr>
+                <w:rFonts w:ascii="Leelawadee" w:hAnsi="Leelawadee" w:cs="Leelawadee"/>
+                <w:sz w:val="26"/>
+                <w:szCs w:val="26"/>
+              </w:rPr>
+            </w:pPr>
+          </w:p>
+          <w:p>
+            <w:pPr>
+              <w:spacing w:line="276" w:lineRule="auto"/>
+              <w:rPr>
+                <w:rFonts w:ascii="Leelawadee" w:hAnsi="Leelawadee" w:cs="Leelawadee"/>
+                <w:sz w:val="26"/>
+                <w:szCs w:val="26"/>
+              </w:rPr>
+            </w:pPr>
+            <w:r>
+              <w:rPr>
+                <w:rFonts w:ascii="Leelawadee" w:hAnsi="Leelawadee" w:cs="Leelawadee"/>
+                <w:sz w:val="26"/>
+                <w:szCs w:val="26"/>
+              </w:rPr>
+              <w:t xml:space="preserve">Note: </w:t>
+            </w:r>
+            <w:r>
+              <w:rPr>
+                <w:rFonts w:ascii="Leelawadee" w:hAnsi="Leelawadee" w:cs="Leelawadee" w:hint="eastAsia"/>
                 <w:sz w:val="26"/>
                 <w:szCs w:val="26"/>
               </w:rPr>
@@ -882,7 +724,7 @@
                 <w:sz w:val="26"/>
                 <w:szCs w:val="26"/>
               </w:rPr>
-              <w:t xml:space="preserve">This device cannot be paired with Bluetooth headphones, and can only convert wired headphones to wireless ones. </w:t>
+              <w:t xml:space="preserve"> This adapter cannot pair with Bluetooth headphones but converts wired headphones to wireless. </w:t>
             </w:r>
             <w:r>
               <w:rPr>
@@ -898,7 +740,7 @@
                 <w:sz w:val="26"/>
                 <w:szCs w:val="26"/>
               </w:rPr>
-              <w:t>After the battery is over-discharged, the red light may not light up in the first 10S of charging, please observe whether the light is on after at least 10S charging.</w:t>
+              <w:t xml:space="preserve"> After full discharge, the red charging light may take up to 10 seconds to turn on—wait for at least 10 seconds to check.</w:t>
             </w:r>
           </w:p>
         </w:tc>
@@ -1351,27 +1193,11 @@
             </w:pPr>
             <w:r>
               <w:rPr>
-                <w:rFonts w:ascii="Segoe UI Symbol" w:hAnsi="Segoe UI Symbol" w:cs="Segoe UI Symbol"/>
-                <w:sz w:val="26"/>
-                <w:szCs w:val="26"/>
-              </w:rPr>
-              <w:t>💗</w:t>
-            </w:r>
-            <w:r>
-              <w:rPr>
-                <w:rFonts w:ascii="MS Gothic" w:eastAsia="MS Gothic" w:hAnsi="MS Gothic" w:cs="MS Gothic" w:hint="eastAsia"/>
-                <w:sz w:val="26"/>
-                <w:szCs w:val="26"/>
-              </w:rPr>
-              <w:t>【</w:t>
-            </w:r>
-            <w:r>
-              <w:rPr>
-                <w:rFonts w:ascii="Leelawadee" w:hAnsi="Leelawadee" w:cs="Leelawadee"/>
-                <w:sz w:val="26"/>
-                <w:szCs w:val="26"/>
-              </w:rPr>
-              <w:t xml:space="preserve">Multi-function </w:t>
+                <w:rFonts w:ascii="Leelawadee" w:hAnsi="Leelawadee" w:cs="Leelawadee"/>
+                <w:sz w:val="26"/>
+                <w:szCs w:val="26"/>
+              </w:rPr>
+              <w:t xml:space="preserve">Multi-Function USB-C to Aux Adapter: This compact dongle allows USB-C devices without audio jacks to connect to headphones, headsets, speakers, and other audio devices. Supports call, volume control, and pause via headphone buttons. Note: Apple </w:t>
             </w:r>
             <w:proofErr w:type="spellStart"/>
             <w:r>
@@ -1380,23 +1206,7 @@
                 <w:sz w:val="26"/>
                 <w:szCs w:val="26"/>
               </w:rPr>
-              <w:t>Dongle</w:t>
-            </w:r>
-            <w:r>
-              <w:rPr>
-                <w:rFonts w:ascii="MS Gothic" w:eastAsia="MS Gothic" w:hAnsi="MS Gothic" w:cs="MS Gothic" w:hint="eastAsia"/>
-                <w:sz w:val="26"/>
-                <w:szCs w:val="26"/>
-              </w:rPr>
-              <w:t>】</w:t>
-            </w:r>
-            <w:r>
-              <w:rPr>
-                <w:rFonts w:ascii="Leelawadee" w:hAnsi="Leelawadee" w:cs="Leelawadee"/>
-                <w:sz w:val="26"/>
-                <w:szCs w:val="26"/>
-              </w:rPr>
-              <w:t>This</w:t>
+              <w:t>EarPods</w:t>
             </w:r>
             <w:proofErr w:type="spellEnd"/>
             <w:r>
@@ -1405,78 +1215,56 @@
                 <w:sz w:val="26"/>
                 <w:szCs w:val="26"/>
               </w:rPr>
-              <w:t xml:space="preserve"> compact </w:t>
-            </w:r>
-            <w:proofErr w:type="spellStart"/>
-            <w:r>
-              <w:rPr>
-                <w:rFonts w:ascii="Leelawadee" w:hAnsi="Leelawadee" w:cs="Leelawadee"/>
-                <w:sz w:val="26"/>
-                <w:szCs w:val="26"/>
-              </w:rPr>
-              <w:t>usb</w:t>
-            </w:r>
-            <w:proofErr w:type="spellEnd"/>
-            <w:r>
-              <w:rPr>
-                <w:rFonts w:ascii="Leelawadee" w:hAnsi="Leelawadee" w:cs="Leelawadee"/>
-                <w:sz w:val="26"/>
-                <w:szCs w:val="26"/>
-              </w:rPr>
-              <w:t xml:space="preserve"> c to aux adapter can connect your </w:t>
-            </w:r>
-            <w:proofErr w:type="spellStart"/>
-            <w:r>
-              <w:rPr>
-                <w:rFonts w:ascii="Leelawadee" w:hAnsi="Leelawadee" w:cs="Leelawadee"/>
-                <w:sz w:val="26"/>
-                <w:szCs w:val="26"/>
-              </w:rPr>
-              <w:t>usb</w:t>
-            </w:r>
-            <w:proofErr w:type="spellEnd"/>
-            <w:r>
-              <w:rPr>
-                <w:rFonts w:ascii="Leelawadee" w:hAnsi="Leelawadee" w:cs="Leelawadee"/>
-                <w:sz w:val="26"/>
-                <w:szCs w:val="26"/>
-              </w:rPr>
-              <w:t xml:space="preserve"> c devices without audio jack to headphones, headset, speakers and other audio devices. Call, volume control, pause via function keys on the headphones are possible. [Note: </w:t>
-            </w:r>
-            <w:r>
-              <w:rPr>
-                <w:rFonts w:ascii="Segoe UI Symbol" w:hAnsi="Segoe UI Symbol" w:cs="Segoe UI Symbol"/>
-                <w:sz w:val="26"/>
-                <w:szCs w:val="26"/>
-              </w:rPr>
-              <w:t>❌</w:t>
-            </w:r>
-            <w:r>
-              <w:rPr>
-                <w:rFonts w:ascii="Leelawadee" w:hAnsi="Leelawadee" w:cs="Leelawadee"/>
-                <w:sz w:val="26"/>
-                <w:szCs w:val="26"/>
-              </w:rPr>
-              <w:t xml:space="preserve">Microphone functionality of Apple </w:t>
-            </w:r>
-            <w:proofErr w:type="spellStart"/>
-            <w:r>
-              <w:rPr>
-                <w:rFonts w:ascii="Leelawadee" w:hAnsi="Leelawadee" w:cs="Leelawadee"/>
-                <w:sz w:val="26"/>
-                <w:szCs w:val="26"/>
-              </w:rPr>
-              <w:t>EarPods</w:t>
-            </w:r>
-            <w:proofErr w:type="spellEnd"/>
-            <w:r>
-              <w:rPr>
-                <w:rFonts w:ascii="Leelawadee" w:hAnsi="Leelawadee" w:cs="Leelawadee"/>
-                <w:sz w:val="26"/>
-                <w:szCs w:val="26"/>
-              </w:rPr>
-              <w:t xml:space="preserve"> Headphones with 3.5mm </w:t>
-            </w:r>
+              <w:t xml:space="preserve"> with 3.5mm plug do not support microphone functionality.</w:t>
+            </w:r>
+          </w:p>
+          <w:p>
+            <w:pPr>
+              <w:spacing w:line="276" w:lineRule="auto"/>
+              <w:rPr>
+                <w:rFonts w:ascii="Leelawadee" w:hAnsi="Leelawadee" w:cs="Leelawadee"/>
+                <w:sz w:val="26"/>
+                <w:szCs w:val="26"/>
+              </w:rPr>
+            </w:pPr>
+          </w:p>
+          <w:p>
+            <w:pPr>
+              <w:spacing w:line="276" w:lineRule="auto"/>
+              <w:rPr>
+                <w:rFonts w:ascii="Leelawadee" w:hAnsi="Leelawadee" w:cs="Leelawadee"/>
+                <w:sz w:val="26"/>
+                <w:szCs w:val="26"/>
+              </w:rPr>
+            </w:pPr>
+            <w:r>
+              <w:rPr>
+                <w:rFonts w:ascii="Leelawadee" w:hAnsi="Leelawadee" w:cs="Leelawadee"/>
+                <w:sz w:val="26"/>
+                <w:szCs w:val="26"/>
+              </w:rPr>
+              <w:t>Smart DAC Chip: Features a low-power Smart DAC chip for stable decoding performance, supporting up to 16Bit/48KHz audio. Converts digital to analog signals, maintaining the original sound quality of your headphones.</w:t>
+            </w:r>
+          </w:p>
+          <w:p>
+            <w:pPr>
+              <w:spacing w:line="276" w:lineRule="auto"/>
+              <w:rPr>
+                <w:rFonts w:ascii="Leelawadee" w:hAnsi="Leelawadee" w:cs="Leelawadee"/>
+                <w:sz w:val="26"/>
+                <w:szCs w:val="26"/>
+              </w:rPr>
+            </w:pPr>
+          </w:p>
+          <w:p>
+            <w:pPr>
+              <w:spacing w:line="276" w:lineRule="auto"/>
+              <w:rPr>
+                <w:rFonts w:ascii="Leelawadee" w:hAnsi="Leelawadee" w:cs="Leelawadee"/>
+                <w:sz w:val="26"/>
+                <w:szCs w:val="26"/>
+              </w:rPr>
+            </w:pPr>
             <w:r>
               <w:rPr>
                 <w:rFonts w:ascii="Leelawadee" w:hAnsi="Leelawadee" w:cs="Leelawadee"/>
@@ -1484,264 +1272,46 @@
                 <w:szCs w:val="26"/>
               </w:rPr>
               <w:lastRenderedPageBreak/>
-              <w:t>Plug is not supported</w:t>
-            </w:r>
-            <w:r>
-              <w:rPr>
-                <w:rFonts w:ascii="Segoe UI Symbol" w:hAnsi="Segoe UI Symbol" w:cs="Segoe UI Symbol"/>
-                <w:sz w:val="26"/>
-                <w:szCs w:val="26"/>
-              </w:rPr>
-              <w:t>❌</w:t>
-            </w:r>
-            <w:r>
-              <w:rPr>
-                <w:rFonts w:ascii="Leelawadee" w:hAnsi="Leelawadee" w:cs="Leelawadee"/>
-                <w:sz w:val="26"/>
-                <w:szCs w:val="26"/>
-              </w:rPr>
-              <w:t>]</w:t>
-            </w:r>
-          </w:p>
-          <w:p>
-            <w:pPr>
-              <w:spacing w:line="276" w:lineRule="auto"/>
-              <w:rPr>
-                <w:rFonts w:ascii="Leelawadee" w:hAnsi="Leelawadee" w:cs="Leelawadee"/>
-                <w:sz w:val="26"/>
-                <w:szCs w:val="26"/>
-              </w:rPr>
-            </w:pPr>
-            <w:r>
-              <w:rPr>
-                <w:rFonts w:ascii="Segoe UI Symbol" w:hAnsi="Segoe UI Symbol" w:cs="Segoe UI Symbol"/>
-                <w:sz w:val="26"/>
-                <w:szCs w:val="26"/>
-              </w:rPr>
-              <w:t>🎵</w:t>
-            </w:r>
-            <w:r>
-              <w:rPr>
-                <w:rFonts w:ascii="MS Gothic" w:eastAsia="MS Gothic" w:hAnsi="MS Gothic" w:cs="MS Gothic" w:hint="eastAsia"/>
-                <w:sz w:val="26"/>
-                <w:szCs w:val="26"/>
-              </w:rPr>
-              <w:t>【</w:t>
-            </w:r>
-            <w:r>
-              <w:rPr>
-                <w:rFonts w:ascii="Leelawadee" w:hAnsi="Leelawadee" w:cs="Leelawadee"/>
-                <w:sz w:val="26"/>
-                <w:szCs w:val="26"/>
-              </w:rPr>
-              <w:t xml:space="preserve">Smart DAC </w:t>
-            </w:r>
-            <w:proofErr w:type="spellStart"/>
-            <w:r>
-              <w:rPr>
-                <w:rFonts w:ascii="Leelawadee" w:hAnsi="Leelawadee" w:cs="Leelawadee"/>
-                <w:sz w:val="26"/>
-                <w:szCs w:val="26"/>
-              </w:rPr>
-              <w:t>Chip</w:t>
-            </w:r>
-            <w:r>
-              <w:rPr>
-                <w:rFonts w:ascii="MS Gothic" w:eastAsia="MS Gothic" w:hAnsi="MS Gothic" w:cs="MS Gothic" w:hint="eastAsia"/>
-                <w:sz w:val="26"/>
-                <w:szCs w:val="26"/>
-              </w:rPr>
-              <w:t>】</w:t>
-            </w:r>
-            <w:r>
-              <w:rPr>
-                <w:rFonts w:ascii="Leelawadee" w:hAnsi="Leelawadee" w:cs="Leelawadee"/>
-                <w:sz w:val="26"/>
-                <w:szCs w:val="26"/>
-              </w:rPr>
-              <w:t>The</w:t>
-            </w:r>
-            <w:proofErr w:type="spellEnd"/>
-            <w:r>
-              <w:rPr>
-                <w:rFonts w:ascii="Leelawadee" w:hAnsi="Leelawadee" w:cs="Leelawadee"/>
-                <w:sz w:val="26"/>
-                <w:szCs w:val="26"/>
-              </w:rPr>
-              <w:t xml:space="preserve"> USB C to 3.5mm audio adapter features a Smart DAC chip. It is low power consumption, excellent and stable decoding performance, and maximum support for 16Bit/48Khz audio sampling rate. The DAC chip can also convert digital audio signals to analog audio signals and keep the original sound quality of your headphones.</w:t>
-            </w:r>
-          </w:p>
-          <w:p>
-            <w:pPr>
-              <w:spacing w:line="276" w:lineRule="auto"/>
-              <w:rPr>
-                <w:rFonts w:ascii="Leelawadee" w:hAnsi="Leelawadee" w:cs="Leelawadee"/>
-                <w:sz w:val="26"/>
-                <w:szCs w:val="26"/>
-              </w:rPr>
-            </w:pPr>
-            <w:r>
-              <w:rPr>
-                <w:rFonts w:ascii="Segoe UI Symbol" w:hAnsi="Segoe UI Symbol" w:cs="Segoe UI Symbol"/>
-                <w:sz w:val="26"/>
-                <w:szCs w:val="26"/>
-              </w:rPr>
-              <w:t>📲</w:t>
-            </w:r>
-            <w:r>
-              <w:rPr>
-                <w:rFonts w:ascii="MS Gothic" w:eastAsia="MS Gothic" w:hAnsi="MS Gothic" w:cs="MS Gothic" w:hint="eastAsia"/>
-                <w:sz w:val="26"/>
-                <w:szCs w:val="26"/>
-              </w:rPr>
-              <w:t>【</w:t>
-            </w:r>
-            <w:r>
-              <w:rPr>
-                <w:rFonts w:ascii="Leelawadee" w:hAnsi="Leelawadee" w:cs="Leelawadee"/>
-                <w:sz w:val="26"/>
-                <w:szCs w:val="26"/>
-              </w:rPr>
-              <w:t>Wide Compatibility</w:t>
-            </w:r>
-            <w:r>
-              <w:rPr>
-                <w:rFonts w:ascii="MS Gothic" w:eastAsia="MS Gothic" w:hAnsi="MS Gothic" w:cs="MS Gothic" w:hint="eastAsia"/>
-                <w:sz w:val="26"/>
-                <w:szCs w:val="26"/>
-              </w:rPr>
-              <w:t>】</w:t>
-            </w:r>
-            <w:r>
-              <w:rPr>
-                <w:rFonts w:ascii="Leelawadee" w:hAnsi="Leelawadee" w:cs="Leelawadee"/>
-                <w:sz w:val="26"/>
-                <w:szCs w:val="26"/>
-              </w:rPr>
-              <w:t xml:space="preserve">: JSAUX </w:t>
-            </w:r>
-            <w:proofErr w:type="spellStart"/>
-            <w:r>
-              <w:rPr>
-                <w:rFonts w:ascii="Leelawadee" w:hAnsi="Leelawadee" w:cs="Leelawadee"/>
-                <w:sz w:val="26"/>
-                <w:szCs w:val="26"/>
-              </w:rPr>
-              <w:t>usb</w:t>
-            </w:r>
-            <w:proofErr w:type="spellEnd"/>
-            <w:r>
-              <w:rPr>
-                <w:rFonts w:ascii="Leelawadee" w:hAnsi="Leelawadee" w:cs="Leelawadee"/>
-                <w:sz w:val="26"/>
-                <w:szCs w:val="26"/>
-              </w:rPr>
-              <w:t xml:space="preserve"> c headphone adapter compatible with most of the type c devices: iPhone 15 15 Pro 15 Plus 15 Pro Max, Samsung GalaxyS23 S23+ S23 Ultra, S22 </w:t>
-            </w:r>
-            <w:proofErr w:type="spellStart"/>
-            <w:r>
-              <w:rPr>
-                <w:rFonts w:ascii="Leelawadee" w:hAnsi="Leelawadee" w:cs="Leelawadee"/>
-                <w:sz w:val="26"/>
-                <w:szCs w:val="26"/>
-              </w:rPr>
-              <w:t>S22</w:t>
-            </w:r>
-            <w:proofErr w:type="spellEnd"/>
-            <w:r>
-              <w:rPr>
-                <w:rFonts w:ascii="Leelawadee" w:hAnsi="Leelawadee" w:cs="Leelawadee"/>
-                <w:sz w:val="26"/>
-                <w:szCs w:val="26"/>
-              </w:rPr>
-              <w:t xml:space="preserve">+ S22 Ultra, S21 </w:t>
-            </w:r>
-            <w:proofErr w:type="spellStart"/>
-            <w:r>
-              <w:rPr>
-                <w:rFonts w:ascii="Leelawadee" w:hAnsi="Leelawadee" w:cs="Leelawadee"/>
-                <w:sz w:val="26"/>
-                <w:szCs w:val="26"/>
-              </w:rPr>
-              <w:t>S21</w:t>
-            </w:r>
-            <w:proofErr w:type="spellEnd"/>
-            <w:r>
-              <w:rPr>
-                <w:rFonts w:ascii="Leelawadee" w:hAnsi="Leelawadee" w:cs="Leelawadee"/>
-                <w:sz w:val="26"/>
-                <w:szCs w:val="26"/>
-              </w:rPr>
-              <w:t>+ S21 Ultra, S20 Ultra S20 Z Flip S20+ S10 S9 S8 Plus, Note 20 10 10+ 9 8, iPad pro, iPad mini 6, Mac book, pixel 4 3 2 XL, Huawei Mate 30 20 10 Pro, P30 P20, One plus 6T 7 7Pro and more.</w:t>
-            </w:r>
-          </w:p>
-          <w:p>
-            <w:pPr>
-              <w:spacing w:line="276" w:lineRule="auto"/>
-              <w:rPr>
-                <w:rFonts w:ascii="Leelawadee" w:hAnsi="Leelawadee" w:cs="Leelawadee"/>
-                <w:sz w:val="26"/>
-                <w:szCs w:val="26"/>
-              </w:rPr>
-            </w:pPr>
-            <w:r>
-              <w:rPr>
-                <w:rFonts w:ascii="Segoe UI Symbol" w:hAnsi="Segoe UI Symbol" w:cs="Segoe UI Symbol"/>
-                <w:sz w:val="26"/>
-                <w:szCs w:val="26"/>
-              </w:rPr>
-              <w:t>💪</w:t>
-            </w:r>
-            <w:r>
-              <w:rPr>
-                <w:rFonts w:ascii="MS Gothic" w:eastAsia="MS Gothic" w:hAnsi="MS Gothic" w:cs="MS Gothic" w:hint="eastAsia"/>
-                <w:sz w:val="26"/>
-                <w:szCs w:val="26"/>
-              </w:rPr>
-              <w:t>【</w:t>
-            </w:r>
-            <w:r>
-              <w:rPr>
-                <w:rFonts w:ascii="Leelawadee" w:hAnsi="Leelawadee" w:cs="Leelawadee"/>
-                <w:sz w:val="26"/>
-                <w:szCs w:val="26"/>
-              </w:rPr>
-              <w:t xml:space="preserve">Stable Signal &amp; Durable </w:t>
-            </w:r>
-            <w:proofErr w:type="spellStart"/>
-            <w:r>
-              <w:rPr>
-                <w:rFonts w:ascii="Leelawadee" w:hAnsi="Leelawadee" w:cs="Leelawadee"/>
-                <w:sz w:val="26"/>
-                <w:szCs w:val="26"/>
-              </w:rPr>
-              <w:t>Material</w:t>
-            </w:r>
-            <w:r>
-              <w:rPr>
-                <w:rFonts w:ascii="MS Gothic" w:eastAsia="MS Gothic" w:hAnsi="MS Gothic" w:cs="MS Gothic" w:hint="eastAsia"/>
-                <w:sz w:val="26"/>
-                <w:szCs w:val="26"/>
-              </w:rPr>
-              <w:t>】</w:t>
-            </w:r>
-            <w:r>
-              <w:rPr>
-                <w:rFonts w:ascii="Leelawadee" w:hAnsi="Leelawadee" w:cs="Leelawadee"/>
-                <w:sz w:val="26"/>
-                <w:szCs w:val="26"/>
-              </w:rPr>
-              <w:t>With</w:t>
-            </w:r>
-            <w:proofErr w:type="spellEnd"/>
-            <w:r>
-              <w:rPr>
-                <w:rFonts w:ascii="Leelawadee" w:hAnsi="Leelawadee" w:cs="Leelawadee"/>
-                <w:sz w:val="26"/>
-                <w:szCs w:val="26"/>
-              </w:rPr>
-              <w:t xml:space="preserve"> the relief strain design, this type c to aux adapter can stand 15000+ bending tests, which makes this adapter much more durable. Shielded enamel wire can still ensure stable signal transmission with daily use. Metal-coated connectors for better contact ensure stable and lossless audio signal transmission.</w:t>
-            </w:r>
+              <w:t>Wide Compatibility: Compatible with most USB-C devices, including iPhone 15 series, Samsung Galaxy S23, S22, S21, Note 20, iPad Pro, MacBook, Pixel 4, Huawei Mate, OnePlus 6T, and more.</w:t>
+            </w:r>
+          </w:p>
+          <w:p>
+            <w:pPr>
+              <w:spacing w:line="276" w:lineRule="auto"/>
+              <w:rPr>
+                <w:rFonts w:ascii="Leelawadee" w:hAnsi="Leelawadee" w:cs="Leelawadee"/>
+                <w:sz w:val="26"/>
+                <w:szCs w:val="26"/>
+              </w:rPr>
+            </w:pPr>
+          </w:p>
+          <w:p>
+            <w:pPr>
+              <w:spacing w:line="276" w:lineRule="auto"/>
+              <w:rPr>
+                <w:rFonts w:ascii="Leelawadee" w:hAnsi="Leelawadee" w:cs="Leelawadee"/>
+                <w:sz w:val="26"/>
+                <w:szCs w:val="26"/>
+              </w:rPr>
+            </w:pPr>
+            <w:r>
+              <w:rPr>
+                <w:rFonts w:ascii="Leelawadee" w:hAnsi="Leelawadee" w:cs="Leelawadee"/>
+                <w:sz w:val="26"/>
+                <w:szCs w:val="26"/>
+              </w:rPr>
+              <w:t>Durable &amp; Stable: Tested for over 15,000 bends, with shielded enamel wire for stable signal transmission and metal-coated connectors for lossless audio.</w:t>
+            </w:r>
+          </w:p>
+          <w:p>
+            <w:pPr>
+              <w:spacing w:line="276" w:lineRule="auto"/>
+              <w:rPr>
+                <w:rFonts w:ascii="Leelawadee" w:hAnsi="Leelawadee" w:cs="Leelawadee"/>
+                <w:sz w:val="26"/>
+                <w:szCs w:val="26"/>
+              </w:rPr>
+            </w:pPr>
           </w:p>
           <w:p>
             <w:pPr>
@@ -1755,133 +1325,11 @@
             </w:pPr>
             <w:r>
               <w:rPr>
-                <w:rFonts w:ascii="Segoe UI Symbol" w:hAnsi="Segoe UI Symbol" w:cs="Segoe UI Symbol"/>
-                <w:sz w:val="26"/>
-                <w:szCs w:val="26"/>
-              </w:rPr>
-              <w:t>📢</w:t>
-            </w:r>
-            <w:r>
-              <w:rPr>
-                <w:rFonts w:ascii="MS Gothic" w:eastAsia="MS Gothic" w:hAnsi="MS Gothic" w:cs="MS Gothic" w:hint="eastAsia"/>
-                <w:sz w:val="26"/>
-                <w:szCs w:val="26"/>
-              </w:rPr>
-              <w:t>【</w:t>
-            </w:r>
-            <w:r>
-              <w:rPr>
-                <w:rFonts w:ascii="Leelawadee" w:hAnsi="Leelawadee" w:cs="Leelawadee"/>
-                <w:sz w:val="26"/>
-                <w:szCs w:val="26"/>
-              </w:rPr>
-              <w:t xml:space="preserve">Warm </w:t>
-            </w:r>
-            <w:proofErr w:type="spellStart"/>
-            <w:r>
-              <w:rPr>
-                <w:rFonts w:ascii="Leelawadee" w:hAnsi="Leelawadee" w:cs="Leelawadee"/>
-                <w:sz w:val="26"/>
-                <w:szCs w:val="26"/>
-              </w:rPr>
-              <w:t>Tips</w:t>
-            </w:r>
-            <w:r>
-              <w:rPr>
-                <w:rFonts w:ascii="MS Gothic" w:eastAsia="MS Gothic" w:hAnsi="MS Gothic" w:cs="MS Gothic" w:hint="eastAsia"/>
-                <w:sz w:val="26"/>
-                <w:szCs w:val="26"/>
-              </w:rPr>
-              <w:t>】</w:t>
-            </w:r>
-            <w:r>
-              <w:rPr>
-                <w:rFonts w:ascii="Leelawadee" w:hAnsi="Leelawadee" w:cs="Leelawadee"/>
-                <w:sz w:val="26"/>
-                <w:szCs w:val="26"/>
-              </w:rPr>
-              <w:t>If</w:t>
-            </w:r>
-            <w:proofErr w:type="spellEnd"/>
-            <w:r>
-              <w:rPr>
-                <w:rFonts w:ascii="Leelawadee" w:hAnsi="Leelawadee" w:cs="Leelawadee"/>
-                <w:sz w:val="26"/>
-                <w:szCs w:val="26"/>
-              </w:rPr>
-              <w:t xml:space="preserve"> your USB-C device has a 3.5mm audio port, this adapter may not support calling. Such </w:t>
-            </w:r>
-            <w:proofErr w:type="gramStart"/>
-            <w:r>
-              <w:rPr>
-                <w:rFonts w:ascii="Leelawadee" w:hAnsi="Leelawadee" w:cs="Leelawadee"/>
-                <w:sz w:val="26"/>
-                <w:szCs w:val="26"/>
-              </w:rPr>
-              <w:t>as :</w:t>
-            </w:r>
-            <w:proofErr w:type="gramEnd"/>
-            <w:r>
-              <w:rPr>
-                <w:rFonts w:ascii="Leelawadee" w:hAnsi="Leelawadee" w:cs="Leelawadee"/>
-                <w:sz w:val="26"/>
-                <w:szCs w:val="26"/>
-              </w:rPr>
-              <w:t xml:space="preserve"> Galaxy S9/S8/Note 9/Note 8/S10, </w:t>
-            </w:r>
-            <w:proofErr w:type="spellStart"/>
-            <w:r>
-              <w:rPr>
-                <w:rFonts w:ascii="Leelawadee" w:hAnsi="Leelawadee" w:cs="Leelawadee"/>
-                <w:sz w:val="26"/>
-                <w:szCs w:val="26"/>
-              </w:rPr>
-              <w:t>ipad</w:t>
-            </w:r>
-            <w:proofErr w:type="spellEnd"/>
-            <w:r>
-              <w:rPr>
-                <w:rFonts w:ascii="Leelawadee" w:hAnsi="Leelawadee" w:cs="Leelawadee"/>
-                <w:sz w:val="26"/>
-                <w:szCs w:val="26"/>
-              </w:rPr>
-              <w:t xml:space="preserve"> pro 11 ", </w:t>
-            </w:r>
-            <w:proofErr w:type="spellStart"/>
-            <w:r>
-              <w:rPr>
-                <w:rFonts w:ascii="Leelawadee" w:hAnsi="Leelawadee" w:cs="Leelawadee"/>
-                <w:sz w:val="26"/>
-                <w:szCs w:val="26"/>
-              </w:rPr>
-              <w:t>ipad</w:t>
-            </w:r>
-            <w:proofErr w:type="spellEnd"/>
-            <w:r>
-              <w:rPr>
-                <w:rFonts w:ascii="Leelawadee" w:hAnsi="Leelawadee" w:cs="Leelawadee"/>
-                <w:sz w:val="26"/>
-                <w:szCs w:val="26"/>
-              </w:rPr>
-              <w:t xml:space="preserve"> pro 12.9". For </w:t>
-            </w:r>
-            <w:proofErr w:type="spellStart"/>
-            <w:r>
-              <w:rPr>
-                <w:rFonts w:ascii="Leelawadee" w:hAnsi="Leelawadee" w:cs="Leelawadee"/>
-                <w:sz w:val="26"/>
-                <w:szCs w:val="26"/>
-              </w:rPr>
-              <w:t>ipad</w:t>
-            </w:r>
-            <w:proofErr w:type="spellEnd"/>
-            <w:r>
-              <w:rPr>
-                <w:rFonts w:ascii="Leelawadee" w:hAnsi="Leelawadee" w:cs="Leelawadee"/>
-                <w:sz w:val="26"/>
-                <w:szCs w:val="26"/>
-              </w:rPr>
-              <w:t xml:space="preserve"> pro 2018, it can't support phone call and music control.</w:t>
+                <w:rFonts w:ascii="Leelawadee" w:hAnsi="Leelawadee" w:cs="Leelawadee"/>
+                <w:sz w:val="26"/>
+                <w:szCs w:val="26"/>
+              </w:rPr>
+              <w:t>Note: May not support calling on USB-C devices with a 3.5mm port, such as Galaxy S9/S8/Note 9/S10, iPad Pro 11", and iPad Pro 12.9"</w:t>
             </w:r>
           </w:p>
         </w:tc>
@@ -1944,37 +1392,8 @@
                 <w:sz w:val="26"/>
                 <w:szCs w:val="26"/>
               </w:rPr>
-              <w:t>ACAGET USB C to 3.5mm Headphone Jack Adapter [3 PACK</w:t>
-            </w:r>
-            <w:proofErr w:type="gramStart"/>
-            <w:r>
-              <w:rPr>
-                <w:rFonts w:ascii="Leelawadee" w:hAnsi="Leelawadee" w:cs="Leelawadee"/>
-                <w:sz w:val="26"/>
-                <w:szCs w:val="26"/>
-              </w:rPr>
-              <w:t>],USB</w:t>
-            </w:r>
-            <w:proofErr w:type="gramEnd"/>
-            <w:r>
-              <w:rPr>
-                <w:rFonts w:ascii="Leelawadee" w:hAnsi="Leelawadee" w:cs="Leelawadee"/>
-                <w:sz w:val="26"/>
-                <w:szCs w:val="26"/>
-              </w:rPr>
-              <w:t xml:space="preserve"> Type C Adapter 3.5mm Jack Connector for Samsung Galaxy A54 A53 A33 S23 S22 Ultra S21 FE Note 20 OnePlus 11 10 9 Pro Google Pixel 7 7a 6 Pro</w:t>
-            </w:r>
-          </w:p>
-          <w:p>
-            <w:pPr>
-              <w:spacing w:line="276" w:lineRule="auto"/>
-              <w:jc w:val="both"/>
-              <w:rPr>
-                <w:rFonts w:ascii="Leelawadee" w:hAnsi="Leelawadee" w:cs="Leelawadee"/>
-                <w:sz w:val="26"/>
-                <w:szCs w:val="26"/>
-              </w:rPr>
-            </w:pPr>
+              <w:t>ACAGET USB-C to 3.5mm Headphone Jack Adapter [3 Pack] – USB Type-C to 3.5mm Audio Jack Converter for Samsung Galaxy A54, A53, A33, S23, S22 Ultra, S21 FE, Note 20, OnePlus 11, 10, 9 Pro, Google Pixel 7, 7a, 6 Pro</w:t>
+            </w:r>
           </w:p>
           <w:p>
             <w:pPr>
@@ -2065,7 +1484,6 @@
                 <w:sz w:val="26"/>
                 <w:szCs w:val="26"/>
               </w:rPr>
-              <w:lastRenderedPageBreak/>
               <w:t xml:space="preserve">Specific Uses </w:t>
             </w:r>
             <w:proofErr w:type="gramStart"/>
@@ -2230,6 +1648,32 @@
                 <w:sz w:val="26"/>
                 <w:szCs w:val="26"/>
               </w:rPr>
+              <w:t xml:space="preserve">Number of Ports: </w:t>
+            </w:r>
+            <w:r>
+              <w:rPr>
+                <w:rFonts w:ascii="Leelawadee" w:hAnsi="Leelawadee" w:cs="Leelawadee"/>
+                <w:sz w:val="26"/>
+                <w:szCs w:val="26"/>
+              </w:rPr>
+              <w:t>3</w:t>
+            </w:r>
+          </w:p>
+          <w:p>
+            <w:pPr>
+              <w:spacing w:line="276" w:lineRule="auto"/>
+              <w:rPr>
+                <w:rFonts w:ascii="Leelawadee" w:hAnsi="Leelawadee" w:cs="Leelawadee"/>
+                <w:sz w:val="26"/>
+                <w:szCs w:val="26"/>
+              </w:rPr>
+            </w:pPr>
+            <w:r>
+              <w:rPr>
+                <w:rFonts w:ascii="Leelawadee" w:hAnsi="Leelawadee" w:cs="Leelawadee"/>
+                <w:sz w:val="26"/>
+                <w:szCs w:val="26"/>
+              </w:rPr>
               <w:t>Item Weight</w:t>
             </w:r>
             <w:r>
@@ -2247,33 +1691,6 @@
                 <w:szCs w:val="26"/>
               </w:rPr>
               <w:t>0.01 Kilograms</w:t>
-            </w:r>
-          </w:p>
-          <w:p>
-            <w:pPr>
-              <w:spacing w:line="276" w:lineRule="auto"/>
-              <w:rPr>
-                <w:rFonts w:ascii="Leelawadee" w:hAnsi="Leelawadee" w:cs="Leelawadee"/>
-                <w:sz w:val="26"/>
-                <w:szCs w:val="26"/>
-              </w:rPr>
-            </w:pPr>
-            <w:r>
-              <w:rPr>
-                <w:rFonts w:ascii="Leelawadee" w:hAnsi="Leelawadee" w:cs="Leelawadee"/>
-                <w:sz w:val="26"/>
-                <w:szCs w:val="26"/>
-              </w:rPr>
-              <w:lastRenderedPageBreak/>
-              <w:t xml:space="preserve">Number of Ports: </w:t>
-            </w:r>
-            <w:r>
-              <w:rPr>
-                <w:rFonts w:ascii="Leelawadee" w:hAnsi="Leelawadee" w:cs="Leelawadee"/>
-                <w:sz w:val="26"/>
-                <w:szCs w:val="26"/>
-              </w:rPr>
-              <w:t>3</w:t>
             </w:r>
           </w:p>
           <w:p>
@@ -2385,7 +1802,7 @@
                 <w:sz w:val="26"/>
                 <w:szCs w:val="26"/>
               </w:rPr>
-              <w:t xml:space="preserve">Wide Compatibility: USB C to 3.5mm Jack Adapter is compatible with iPhone 16/16 Pro/16 Plus/16 Pro Max/for iPhone 15/15 Pro/15 Plus/15 Pro </w:t>
+              <w:t xml:space="preserve">Wide Compatibility: The USB C to 3.5mm Jack Adapter is compatible with a wide range of devices, including iPhone 16/16 Pro/16 Plus/16 Pro Max, iPhone 15/15 Pro/15 Plus/15 Pro Max, Samsung Galaxy S24 Ultra/S24+/S24/S23 FE/S23 Ultra/S23+/S23, A55/A53/A34/A33, Z Fold6/Z Flip6/Z Fold5/Z Flip5, Tab S9 Ultra/Tab S9, iPad 10th Gen, iPad Mini 2021, iPad Pro 2022, OnePlus 12/11/10 Pro, Google Pixel 9/8/7 Series, Xiaomi 14/13T/12T Series, </w:t>
             </w:r>
             <w:proofErr w:type="spellStart"/>
             <w:r>
@@ -2394,7 +1811,7 @@
                 <w:sz w:val="26"/>
                 <w:szCs w:val="26"/>
               </w:rPr>
-              <w:t>Max,for</w:t>
+              <w:t>Oppo</w:t>
             </w:r>
             <w:proofErr w:type="spellEnd"/>
             <w:r>
@@ -2403,152 +1820,36 @@
                 <w:sz w:val="26"/>
                 <w:szCs w:val="26"/>
               </w:rPr>
-              <w:t xml:space="preserve"> Samsung Galaxy S24 Ultra/S24+/S24/S23 FE/S23 Ultra/S23+/S23/A55/A5994/A53/A35/A34/A33/S22 Ultra/S22+/S22/S21 FE/S21+/S21 Ultra/Z Fold6/Z Flip6/Z Fold5/Z Flip5/Z Fold4/Z Flip4/Tab S9 Ultra/Tab S9,for iPad 10th Gen /For iPad mini 2 021/for iPad Pro 2022,for </w:t>
-            </w:r>
-            <w:proofErr w:type="spellStart"/>
-            <w:r>
-              <w:rPr>
-                <w:rFonts w:ascii="Leelawadee" w:hAnsi="Leelawadee" w:cs="Leelawadee"/>
-                <w:sz w:val="26"/>
-                <w:szCs w:val="26"/>
-              </w:rPr>
-              <w:t>Oneplus</w:t>
-            </w:r>
-            <w:proofErr w:type="spellEnd"/>
-            <w:r>
-              <w:rPr>
-                <w:rFonts w:ascii="Leelawadee" w:hAnsi="Leelawadee" w:cs="Leelawadee"/>
-                <w:sz w:val="26"/>
-                <w:szCs w:val="26"/>
-              </w:rPr>
-              <w:t xml:space="preserve"> 12/12R/11/10T/Nord 2T/10 </w:t>
-            </w:r>
-            <w:proofErr w:type="spellStart"/>
-            <w:r>
-              <w:rPr>
-                <w:rFonts w:ascii="Leelawadee" w:hAnsi="Leelawadee" w:cs="Leelawadee"/>
-                <w:sz w:val="26"/>
-                <w:szCs w:val="26"/>
-              </w:rPr>
-              <w:t>Pro,for</w:t>
-            </w:r>
-            <w:proofErr w:type="spellEnd"/>
-            <w:r>
-              <w:rPr>
-                <w:rFonts w:ascii="Leelawadee" w:hAnsi="Leelawadee" w:cs="Leelawadee"/>
-                <w:sz w:val="26"/>
-                <w:szCs w:val="26"/>
-              </w:rPr>
-              <w:t xml:space="preserve"> Google Pixel 9 Pro XL/9/9 Pro/9 Pro Fold/8a/8/8 Pro/7a/7/7Pro/6a/6/6 Pro/5/4/4XL,for Xiaomi 14/13T/13/12T/12T/111T Pro </w:t>
-            </w:r>
-            <w:proofErr w:type="spellStart"/>
-            <w:r>
-              <w:rPr>
-                <w:rFonts w:ascii="Leelawadee" w:hAnsi="Leelawadee" w:cs="Leelawadee"/>
-                <w:sz w:val="26"/>
-                <w:szCs w:val="26"/>
-              </w:rPr>
-              <w:t>Pro</w:t>
-            </w:r>
-            <w:proofErr w:type="spellEnd"/>
-            <w:r>
-              <w:rPr>
-                <w:rFonts w:ascii="Leelawadee" w:hAnsi="Leelawadee" w:cs="Leelawadee"/>
-                <w:sz w:val="26"/>
-                <w:szCs w:val="26"/>
-              </w:rPr>
-              <w:t xml:space="preserve"> Pro/Pad 6/5,for </w:t>
-            </w:r>
-            <w:proofErr w:type="spellStart"/>
-            <w:r>
-              <w:rPr>
-                <w:rFonts w:ascii="Leelawadee" w:hAnsi="Leelawadee" w:cs="Leelawadee"/>
-                <w:sz w:val="26"/>
-                <w:szCs w:val="26"/>
-              </w:rPr>
-              <w:t>Oppo</w:t>
-            </w:r>
-            <w:proofErr w:type="spellEnd"/>
-            <w:r>
-              <w:rPr>
-                <w:rFonts w:ascii="Leelawadee" w:hAnsi="Leelawadee" w:cs="Leelawadee"/>
-                <w:sz w:val="26"/>
-                <w:szCs w:val="26"/>
-              </w:rPr>
-              <w:t xml:space="preserve"> Reno12 Pro/Reno12/Reno12F/Reno12 FS/Reno11 Pro/Reno11/Reno11 F/Reno10/8, and more Type C smartphones without 3.5mm jack</w:t>
-            </w:r>
-          </w:p>
-          <w:p>
-            <w:pPr>
-              <w:spacing w:line="276" w:lineRule="auto"/>
-              <w:rPr>
-                <w:rFonts w:ascii="Leelawadee" w:hAnsi="Leelawadee" w:cs="Leelawadee"/>
-                <w:sz w:val="26"/>
-                <w:szCs w:val="26"/>
-              </w:rPr>
-            </w:pPr>
-            <w:r>
-              <w:rPr>
-                <w:rFonts w:ascii="Leelawadee" w:hAnsi="Leelawadee" w:cs="Leelawadee"/>
-                <w:sz w:val="26"/>
-                <w:szCs w:val="26"/>
-              </w:rPr>
-              <w:t xml:space="preserve">Built-in Smart DAC Chip: This USB C headphone adapter uses </w:t>
-            </w:r>
-            <w:proofErr w:type="spellStart"/>
-            <w:r>
-              <w:rPr>
-                <w:rFonts w:ascii="Leelawadee" w:hAnsi="Leelawadee" w:cs="Leelawadee"/>
-                <w:sz w:val="26"/>
-                <w:szCs w:val="26"/>
-              </w:rPr>
-              <w:t>ultra noise</w:t>
-            </w:r>
-            <w:proofErr w:type="spellEnd"/>
-            <w:r>
-              <w:rPr>
-                <w:rFonts w:ascii="Leelawadee" w:hAnsi="Leelawadee" w:cs="Leelawadee"/>
-                <w:sz w:val="26"/>
-                <w:szCs w:val="26"/>
-              </w:rPr>
-              <w:t xml:space="preserve"> technology to provide high quality audio output. The built-in independent DAC decoder chip maintains high quality sound without degrading the audio quality. USB Type-C audio adapter converts analog signals to digital perfectly captures every note signal</w:t>
-            </w:r>
-          </w:p>
-          <w:p>
-            <w:pPr>
-              <w:spacing w:line="276" w:lineRule="auto"/>
-              <w:rPr>
-                <w:rFonts w:ascii="Leelawadee" w:hAnsi="Leelawadee" w:cs="Leelawadee"/>
-                <w:sz w:val="26"/>
-                <w:szCs w:val="26"/>
-              </w:rPr>
-            </w:pPr>
-            <w:r>
-              <w:rPr>
-                <w:rFonts w:ascii="Leelawadee" w:hAnsi="Leelawadee" w:cs="Leelawadee"/>
-                <w:sz w:val="26"/>
-                <w:szCs w:val="26"/>
-              </w:rPr>
-              <w:t>Durable TPE Material: High-quality TPE braided material, standard 3.5mm jack, anti-winding, anti-knot, provides more durable, flexible and sturdy than normal cable, more durable for use. More than 5000 flex tests have been carried out to ensure its durability and reliability, the cable and port can bend freely, not easy to break, greatly extend the use time</w:t>
-            </w:r>
-          </w:p>
-          <w:p>
-            <w:pPr>
-              <w:spacing w:line="276" w:lineRule="auto"/>
-              <w:rPr>
-                <w:rFonts w:ascii="Leelawadee" w:hAnsi="Leelawadee" w:cs="Leelawadee"/>
-                <w:sz w:val="26"/>
-                <w:szCs w:val="26"/>
-              </w:rPr>
-            </w:pPr>
-            <w:r>
-              <w:rPr>
-                <w:rFonts w:ascii="Leelawadee" w:hAnsi="Leelawadee" w:cs="Leelawadee"/>
-                <w:sz w:val="26"/>
-                <w:szCs w:val="26"/>
-              </w:rPr>
-              <w:t xml:space="preserve">Plug and Play: This 3.5mm Type C auxiliary adapter works plug and play without installing complex software, drivers or connection modes. It allows you to enjoy the beautiful music anywhere in the easiest way. USB C audio adapter maintains original audio quality without signal </w:t>
-            </w:r>
+              <w:t xml:space="preserve"> Reno12/11/10 Series, and more Type-C smartphones without a 3.5mm jack.</w:t>
+            </w:r>
+          </w:p>
+          <w:p>
+            <w:pPr>
+              <w:spacing w:line="276" w:lineRule="auto"/>
+              <w:rPr>
+                <w:rFonts w:ascii="Leelawadee" w:hAnsi="Leelawadee" w:cs="Leelawadee"/>
+                <w:sz w:val="26"/>
+                <w:szCs w:val="26"/>
+              </w:rPr>
+            </w:pPr>
+            <w:r>
+              <w:rPr>
+                <w:rFonts w:ascii="Leelawadee" w:hAnsi="Leelawadee" w:cs="Leelawadee"/>
+                <w:sz w:val="26"/>
+                <w:szCs w:val="26"/>
+              </w:rPr>
+              <w:t>Built-in Smart DAC Chip: Features a high-quality DAC decoder chip to deliver excellent audio output without degrading sound quality. Converts analog signals to digital for optimal sound fidelity.</w:t>
+            </w:r>
+          </w:p>
+          <w:p>
+            <w:pPr>
+              <w:spacing w:line="276" w:lineRule="auto"/>
+              <w:rPr>
+                <w:rFonts w:ascii="Leelawadee" w:hAnsi="Leelawadee" w:cs="Leelawadee"/>
+                <w:sz w:val="26"/>
+                <w:szCs w:val="26"/>
+              </w:rPr>
+            </w:pPr>
             <w:r>
               <w:rPr>
                 <w:rFonts w:ascii="Leelawadee" w:hAnsi="Leelawadee" w:cs="Leelawadee"/>
@@ -2556,33 +1857,61 @@
                 <w:szCs w:val="26"/>
               </w:rPr>
               <w:lastRenderedPageBreak/>
-              <w:t>compression. Ideal for connecting to your mobile phone to listen to music while jogging, driving and traveling</w:t>
-            </w:r>
-          </w:p>
-          <w:p>
-            <w:pPr>
-              <w:spacing w:line="276" w:lineRule="auto"/>
-              <w:rPr>
-                <w:rFonts w:ascii="Leelawadee" w:hAnsi="Leelawadee" w:cs="Leelawadee"/>
-                <w:sz w:val="26"/>
-                <w:szCs w:val="26"/>
-              </w:rPr>
-            </w:pPr>
-            <w:r>
-              <w:rPr>
-                <w:rFonts w:ascii="Leelawadee" w:hAnsi="Leelawadee" w:cs="Leelawadee"/>
-                <w:sz w:val="26"/>
-                <w:szCs w:val="26"/>
-              </w:rPr>
-              <w:t>What You Get: 3x USB C to 3.5mm Jack Audio Adapter. If you have any questions, please feel free to communicate with us, we will be happy to solve the problem for you. Tips: If your USB C device has a 3.5mm audio port, this adapter may not support calls</w:t>
-            </w:r>
-            <w:r>
-              <w:rPr>
-                <w:rFonts w:ascii="Leelawadee" w:hAnsi="Leelawadee" w:cs="Leelawadee"/>
-                <w:sz w:val="26"/>
-                <w:szCs w:val="26"/>
-              </w:rPr>
-              <w:t>.</w:t>
+              <w:t>Durable TPE Material: Made with high-quality, flexible, and durable TPE braided material that resists tangling and knots. Withstands over 5,000 bending tests, ensuring long-lasting use.</w:t>
+            </w:r>
+          </w:p>
+          <w:p>
+            <w:pPr>
+              <w:spacing w:line="276" w:lineRule="auto"/>
+              <w:rPr>
+                <w:rFonts w:ascii="Leelawadee" w:hAnsi="Leelawadee" w:cs="Leelawadee"/>
+                <w:sz w:val="26"/>
+                <w:szCs w:val="26"/>
+              </w:rPr>
+            </w:pPr>
+            <w:r>
+              <w:rPr>
+                <w:rFonts w:ascii="Leelawadee" w:hAnsi="Leelawadee" w:cs="Leelawadee"/>
+                <w:sz w:val="26"/>
+                <w:szCs w:val="26"/>
+              </w:rPr>
+              <w:t>Plug and Play: No need for drivers or software, just plug and play to enjoy your favorite music on the go. Maintains original audio quality without signal compression.</w:t>
+            </w:r>
+          </w:p>
+          <w:p>
+            <w:pPr>
+              <w:spacing w:line="276" w:lineRule="auto"/>
+              <w:rPr>
+                <w:rFonts w:ascii="Leelawadee" w:hAnsi="Leelawadee" w:cs="Leelawadee"/>
+                <w:sz w:val="26"/>
+                <w:szCs w:val="26"/>
+              </w:rPr>
+            </w:pPr>
+            <w:r>
+              <w:rPr>
+                <w:rFonts w:ascii="Leelawadee" w:hAnsi="Leelawadee" w:cs="Leelawadee"/>
+                <w:sz w:val="26"/>
+                <w:szCs w:val="26"/>
+              </w:rPr>
+              <w:t>What’s Included: 3x USB C to 3.5mm Audio Adapters. If you have any questions, feel free to contact us for support.</w:t>
+            </w:r>
+          </w:p>
+          <w:p>
+            <w:pPr>
+              <w:spacing w:line="276" w:lineRule="auto"/>
+              <w:rPr>
+                <w:rFonts w:ascii="Leelawadee" w:hAnsi="Leelawadee" w:cs="Leelawadee"/>
+                <w:sz w:val="26"/>
+                <w:szCs w:val="26"/>
+              </w:rPr>
+            </w:pPr>
+            <w:r>
+              <w:rPr>
+                <w:rFonts w:ascii="Leelawadee" w:hAnsi="Leelawadee" w:cs="Leelawadee"/>
+                <w:sz w:val="26"/>
+                <w:szCs w:val="26"/>
+              </w:rPr>
+              <w:t>Note: If your USB-C device already has a 3.5mm audio port, this adapter may not support calls.</w:t>
             </w:r>
           </w:p>
         </w:tc>
@@ -2645,19 +1974,8 @@
                 <w:sz w:val="26"/>
                 <w:szCs w:val="26"/>
               </w:rPr>
-              <w:t>UGREEN Apple Headphones Adapter [MFI Certified] Lightning to 3.5mm Headphone Jack Converter Compatible for iPhone 14/14 Pro/14 Max /14 Pro Max, iPhone 13/12 Series, iPad Pro iPhone SE 3- Grey</w:t>
-            </w:r>
-          </w:p>
-          <w:p>
-            <w:pPr>
-              <w:spacing w:line="276" w:lineRule="auto"/>
-              <w:jc w:val="both"/>
-              <w:rPr>
-                <w:rFonts w:ascii="Leelawadee" w:hAnsi="Leelawadee" w:cs="Leelawadee"/>
-                <w:sz w:val="26"/>
-                <w:szCs w:val="26"/>
-              </w:rPr>
-            </w:pPr>
+              <w:t>UGREEN MFI Certified Lightning to 3.5mm Headphone Jack Adapter – Compatible with iPhone 14/14 Pro/14 Max/14 Pro Max, iPhone 13/12 Series, iPhone SE 3, iPad Pro – Grey</w:t>
+            </w:r>
           </w:p>
           <w:p>
             <w:pPr>
@@ -2722,66 +2040,6 @@
                 <w:sz w:val="26"/>
                 <w:szCs w:val="26"/>
               </w:rPr>
-              <w:t xml:space="preserve">Compatible Devices: </w:t>
-            </w:r>
-            <w:r>
-              <w:rPr>
-                <w:rFonts w:ascii="Leelawadee" w:hAnsi="Leelawadee" w:cs="Leelawadee"/>
-                <w:sz w:val="26"/>
-                <w:szCs w:val="26"/>
-              </w:rPr>
-              <w:t>iPhone 14 Pro Max/14 Pro/14/14 Plus/13 Pro Max/13 Pro/13/13 Mini/12 Pro Max/12 Pro/12/11 Pro Max/11/XR/XS/X/8 Plus/8/7/SE 2020/iPad 9iPhone 14 Pro Max/14 Pro/14/14 Plus/13 Pro Max/13 Pro/13/13 Mini/12 Pro Max/12 Pro/12/11 Pro Max/11/XR/XS/X/8 Plus/8/7/SE 2020/iPad 9</w:t>
-            </w:r>
-          </w:p>
-          <w:p>
-            <w:pPr>
-              <w:spacing w:line="276" w:lineRule="auto"/>
-              <w:rPr>
-                <w:rFonts w:ascii="Leelawadee" w:hAnsi="Leelawadee" w:cs="Leelawadee"/>
-                <w:sz w:val="26"/>
-                <w:szCs w:val="26"/>
-              </w:rPr>
-            </w:pPr>
-            <w:r>
-              <w:rPr>
-                <w:rFonts w:ascii="Leelawadee" w:hAnsi="Leelawadee" w:cs="Leelawadee"/>
-                <w:sz w:val="26"/>
-                <w:szCs w:val="26"/>
-              </w:rPr>
-              <w:t>Specific Uses f</w:t>
-            </w:r>
-            <w:r>
-              <w:rPr>
-                <w:rFonts w:ascii="Leelawadee" w:hAnsi="Leelawadee" w:cs="Leelawadee"/>
-                <w:sz w:val="26"/>
-                <w:szCs w:val="26"/>
-              </w:rPr>
-              <w:t xml:space="preserve">or Product: </w:t>
-            </w:r>
-            <w:r>
-              <w:rPr>
-                <w:rFonts w:ascii="Leelawadee" w:hAnsi="Leelawadee" w:cs="Leelawadee"/>
-                <w:sz w:val="26"/>
-                <w:szCs w:val="26"/>
-              </w:rPr>
-              <w:t>Headphones, Speaker</w:t>
-            </w:r>
-          </w:p>
-          <w:p>
-            <w:pPr>
-              <w:spacing w:line="276" w:lineRule="auto"/>
-              <w:rPr>
-                <w:rFonts w:ascii="Leelawadee" w:hAnsi="Leelawadee" w:cs="Leelawadee"/>
-                <w:sz w:val="26"/>
-                <w:szCs w:val="26"/>
-              </w:rPr>
-            </w:pPr>
-            <w:r>
-              <w:rPr>
-                <w:rFonts w:ascii="Leelawadee" w:hAnsi="Leelawadee" w:cs="Leelawadee"/>
-                <w:sz w:val="26"/>
-                <w:szCs w:val="26"/>
-              </w:rPr>
               <w:t xml:space="preserve">Connector Type: </w:t>
             </w:r>
             <w:r>
@@ -2834,6 +2092,58 @@
                 <w:sz w:val="26"/>
                 <w:szCs w:val="26"/>
               </w:rPr>
+              <w:t xml:space="preserve">Finish Type: </w:t>
+            </w:r>
+            <w:r>
+              <w:rPr>
+                <w:rFonts w:ascii="Leelawadee" w:hAnsi="Leelawadee" w:cs="Leelawadee"/>
+                <w:sz w:val="26"/>
+                <w:szCs w:val="26"/>
+              </w:rPr>
+              <w:t>Aluminum,</w:t>
+            </w:r>
+            <w:r>
+              <w:rPr>
+                <w:rFonts w:ascii="Leelawadee" w:hAnsi="Leelawadee" w:cs="Leelawadee"/>
+                <w:sz w:val="26"/>
+                <w:szCs w:val="26"/>
+              </w:rPr>
+              <w:t xml:space="preserve"> </w:t>
+            </w:r>
+            <w:proofErr w:type="spellStart"/>
+            <w:r>
+              <w:rPr>
+                <w:rFonts w:ascii="Leelawadee" w:hAnsi="Leelawadee" w:cs="Leelawadee"/>
+                <w:sz w:val="26"/>
+                <w:szCs w:val="26"/>
+              </w:rPr>
+              <w:t>Pvc</w:t>
+            </w:r>
+            <w:proofErr w:type="spellEnd"/>
+            <w:r>
+              <w:rPr>
+                <w:rFonts w:ascii="Leelawadee" w:hAnsi="Leelawadee" w:cs="Leelawadee"/>
+                <w:sz w:val="26"/>
+                <w:szCs w:val="26"/>
+              </w:rPr>
+              <w:t>, Copper</w:t>
+            </w:r>
+          </w:p>
+          <w:p>
+            <w:pPr>
+              <w:spacing w:line="276" w:lineRule="auto"/>
+              <w:rPr>
+                <w:rFonts w:ascii="Leelawadee" w:hAnsi="Leelawadee" w:cs="Leelawadee"/>
+                <w:sz w:val="26"/>
+                <w:szCs w:val="26"/>
+              </w:rPr>
+            </w:pPr>
+            <w:r>
+              <w:rPr>
+                <w:rFonts w:ascii="Leelawadee" w:hAnsi="Leelawadee" w:cs="Leelawadee"/>
+                <w:sz w:val="26"/>
+                <w:szCs w:val="26"/>
+              </w:rPr>
               <w:t xml:space="preserve">Item Dimensions: </w:t>
             </w:r>
             <w:r>
@@ -2886,52 +2196,6 @@
               </w:rPr>
               <w:t>UGREEN</w:t>
             </w:r>
-          </w:p>
-          <w:p>
-            <w:pPr>
-              <w:spacing w:line="276" w:lineRule="auto"/>
-              <w:rPr>
-                <w:rFonts w:ascii="Leelawadee" w:hAnsi="Leelawadee" w:cs="Leelawadee"/>
-                <w:sz w:val="26"/>
-                <w:szCs w:val="26"/>
-              </w:rPr>
-            </w:pPr>
-            <w:r>
-              <w:rPr>
-                <w:rFonts w:ascii="Leelawadee" w:hAnsi="Leelawadee" w:cs="Leelawadee"/>
-                <w:sz w:val="26"/>
-                <w:szCs w:val="26"/>
-              </w:rPr>
-              <w:t xml:space="preserve">Finish Type: </w:t>
-            </w:r>
-            <w:r>
-              <w:rPr>
-                <w:rFonts w:ascii="Leelawadee" w:hAnsi="Leelawadee" w:cs="Leelawadee"/>
-                <w:sz w:val="26"/>
-                <w:szCs w:val="26"/>
-              </w:rPr>
-              <w:t>Aluminum,</w:t>
-            </w:r>
-            <w:r>
-              <w:rPr>
-                <w:rFonts w:ascii="Leelawadee" w:hAnsi="Leelawadee" w:cs="Leelawadee"/>
-                <w:sz w:val="26"/>
-                <w:szCs w:val="26"/>
-              </w:rPr>
-              <w:t xml:space="preserve"> </w:t>
-            </w:r>
-            <w:proofErr w:type="spellStart"/>
-            <w:proofErr w:type="gramStart"/>
-            <w:r>
-              <w:rPr>
-                <w:rFonts w:ascii="Leelawadee" w:hAnsi="Leelawadee" w:cs="Leelawadee"/>
-                <w:sz w:val="26"/>
-                <w:szCs w:val="26"/>
-              </w:rPr>
-              <w:t>Copper,Pvc</w:t>
-            </w:r>
-            <w:proofErr w:type="spellEnd"/>
-            <w:proofErr w:type="gramEnd"/>
           </w:p>
           <w:p>
             <w:pPr>
@@ -3074,14 +2338,6 @@
             </w:pPr>
             <w:r>
               <w:rPr>
-                <w:rFonts w:ascii="MS Gothic" w:eastAsia="MS Gothic" w:hAnsi="MS Gothic" w:cs="MS Gothic" w:hint="eastAsia"/>
-                <w:sz w:val="26"/>
-                <w:szCs w:val="26"/>
-              </w:rPr>
-              <w:t>【</w:t>
-            </w:r>
-            <w:r>
-              <w:rPr>
                 <w:rFonts w:ascii="Leelawadee" w:hAnsi="Leelawadee" w:cs="Leelawadee"/>
                 <w:sz w:val="26"/>
                 <w:szCs w:val="26"/>
@@ -3104,244 +2360,79 @@
                 <w:sz w:val="26"/>
                 <w:szCs w:val="26"/>
               </w:rPr>
-              <w:t xml:space="preserve"> Certified</w:t>
-            </w:r>
-            <w:r>
-              <w:rPr>
-                <w:rFonts w:ascii="MS Gothic" w:eastAsia="MS Gothic" w:hAnsi="MS Gothic" w:cs="MS Gothic" w:hint="eastAsia"/>
-                <w:sz w:val="26"/>
-                <w:szCs w:val="26"/>
-              </w:rPr>
-              <w:t>】</w:t>
-            </w:r>
-            <w:r>
-              <w:rPr>
-                <w:rFonts w:ascii="Leelawadee" w:hAnsi="Leelawadee" w:cs="Leelawadee"/>
-                <w:sz w:val="26"/>
-                <w:szCs w:val="26"/>
-              </w:rPr>
-              <w:t>: UGREEN Lightning to 3.5mm adapter is certified by Apple to meet rigid iPhone requirements and ensure completely and securely connect with your Apple devices</w:t>
-            </w:r>
-          </w:p>
-          <w:p>
-            <w:pPr>
-              <w:spacing w:line="276" w:lineRule="auto"/>
-              <w:rPr>
-                <w:rFonts w:ascii="Leelawadee" w:hAnsi="Leelawadee" w:cs="Leelawadee"/>
-                <w:sz w:val="26"/>
-                <w:szCs w:val="26"/>
-              </w:rPr>
-            </w:pPr>
-            <w:r>
-              <w:rPr>
-                <w:rFonts w:ascii="MS Gothic" w:eastAsia="MS Gothic" w:hAnsi="MS Gothic" w:cs="MS Gothic" w:hint="eastAsia"/>
-                <w:sz w:val="26"/>
-                <w:szCs w:val="26"/>
-              </w:rPr>
-              <w:t>【</w:t>
-            </w:r>
-            <w:r>
-              <w:rPr>
-                <w:rFonts w:ascii="Leelawadee" w:hAnsi="Leelawadee" w:cs="Leelawadee"/>
-                <w:sz w:val="26"/>
-                <w:szCs w:val="26"/>
-              </w:rPr>
-              <w:t>Extensive Compatibility</w:t>
-            </w:r>
-            <w:r>
-              <w:rPr>
-                <w:rFonts w:ascii="MS Gothic" w:eastAsia="MS Gothic" w:hAnsi="MS Gothic" w:cs="MS Gothic" w:hint="eastAsia"/>
-                <w:sz w:val="26"/>
-                <w:szCs w:val="26"/>
-              </w:rPr>
-              <w:t>】</w:t>
-            </w:r>
-            <w:r>
-              <w:rPr>
-                <w:rFonts w:ascii="Leelawadee" w:hAnsi="Leelawadee" w:cs="Leelawadee"/>
-                <w:sz w:val="26"/>
-                <w:szCs w:val="26"/>
-              </w:rPr>
-              <w:t xml:space="preserve">: This iPhone headphone adapter uses your existing 3.5mm headphones with the iPhone 14 Pro Max/14 Pro/14/14 Plus/13/13 mini/13 Pro/13 Pro Max/12/12 mini/12 Pro/12 Pro Max/11/11 Pro/11 Pro Max/XS/XS Max/XR/X/8 Plus, iPod touches, iPad 9/iPad mini/iPad Air/iPad Pro. (Note: It is not compatible with </w:t>
-            </w:r>
-            <w:r>
-              <w:rPr>
-                <w:rFonts w:ascii="Leelawadee" w:hAnsi="Leelawadee" w:cs="Leelawadee"/>
-                <w:sz w:val="26"/>
-                <w:szCs w:val="26"/>
-              </w:rPr>
-              <w:lastRenderedPageBreak/>
-              <w:t>iPad mini 6, or iPad Pro which has a USB C interface)</w:t>
-            </w:r>
-          </w:p>
-          <w:p>
-            <w:pPr>
-              <w:spacing w:line="276" w:lineRule="auto"/>
-              <w:rPr>
-                <w:rFonts w:ascii="Leelawadee" w:hAnsi="Leelawadee" w:cs="Leelawadee"/>
-                <w:sz w:val="26"/>
-                <w:szCs w:val="26"/>
-              </w:rPr>
-            </w:pPr>
-            <w:r>
-              <w:rPr>
-                <w:rFonts w:ascii="MS Gothic" w:eastAsia="MS Gothic" w:hAnsi="MS Gothic" w:cs="MS Gothic" w:hint="eastAsia"/>
-                <w:sz w:val="26"/>
-                <w:szCs w:val="26"/>
-              </w:rPr>
-              <w:t>【</w:t>
-            </w:r>
-            <w:r>
-              <w:rPr>
-                <w:rFonts w:ascii="Leelawadee" w:hAnsi="Leelawadee" w:cs="Leelawadee"/>
-                <w:sz w:val="26"/>
-                <w:szCs w:val="26"/>
-              </w:rPr>
-              <w:t>High Performance</w:t>
-            </w:r>
-            <w:r>
-              <w:rPr>
-                <w:rFonts w:ascii="MS Gothic" w:eastAsia="MS Gothic" w:hAnsi="MS Gothic" w:cs="MS Gothic" w:hint="eastAsia"/>
-                <w:sz w:val="26"/>
-                <w:szCs w:val="26"/>
-              </w:rPr>
-              <w:t>】</w:t>
-            </w:r>
-            <w:r>
-              <w:rPr>
-                <w:rFonts w:ascii="Leelawadee" w:hAnsi="Leelawadee" w:cs="Leelawadee"/>
-                <w:sz w:val="26"/>
-                <w:szCs w:val="26"/>
-              </w:rPr>
-              <w:t>: The iPhone adapter for headphone jack is with advanced noise reduction technology, supports up to 48 kHz, 24-bit audio output, and provides you with the perfect sound. It not only supports listening to music but also in-line control function, plug and play with no setting changes</w:t>
-            </w:r>
-          </w:p>
-          <w:p>
-            <w:pPr>
-              <w:spacing w:line="276" w:lineRule="auto"/>
-              <w:rPr>
-                <w:rFonts w:ascii="Leelawadee" w:hAnsi="Leelawadee" w:cs="Leelawadee"/>
-                <w:sz w:val="26"/>
-                <w:szCs w:val="26"/>
-              </w:rPr>
-            </w:pPr>
-            <w:r>
-              <w:rPr>
-                <w:rFonts w:ascii="MS Gothic" w:eastAsia="MS Gothic" w:hAnsi="MS Gothic" w:cs="MS Gothic" w:hint="eastAsia"/>
-                <w:sz w:val="26"/>
-                <w:szCs w:val="26"/>
-              </w:rPr>
-              <w:t>【</w:t>
-            </w:r>
-            <w:r>
-              <w:rPr>
-                <w:rFonts w:ascii="Leelawadee" w:hAnsi="Leelawadee" w:cs="Leelawadee"/>
-                <w:sz w:val="26"/>
-                <w:szCs w:val="26"/>
-              </w:rPr>
-              <w:t>Durable Design</w:t>
-            </w:r>
-            <w:r>
-              <w:rPr>
-                <w:rFonts w:ascii="MS Gothic" w:eastAsia="MS Gothic" w:hAnsi="MS Gothic" w:cs="MS Gothic" w:hint="eastAsia"/>
-                <w:sz w:val="26"/>
-                <w:szCs w:val="26"/>
-              </w:rPr>
-              <w:t>】</w:t>
-            </w:r>
-            <w:r>
-              <w:rPr>
-                <w:rFonts w:ascii="Leelawadee" w:hAnsi="Leelawadee" w:cs="Leelawadee"/>
-                <w:sz w:val="26"/>
-                <w:szCs w:val="26"/>
-              </w:rPr>
-              <w:t xml:space="preserve">: No damages, scratches, </w:t>
-            </w:r>
-            <w:proofErr w:type="spellStart"/>
-            <w:r>
-              <w:rPr>
-                <w:rFonts w:ascii="Leelawadee" w:hAnsi="Leelawadee" w:cs="Leelawadee"/>
-                <w:sz w:val="26"/>
-                <w:szCs w:val="26"/>
-              </w:rPr>
-              <w:t>bendings</w:t>
-            </w:r>
-            <w:proofErr w:type="spellEnd"/>
-            <w:r>
-              <w:rPr>
-                <w:rFonts w:ascii="Leelawadee" w:hAnsi="Leelawadee" w:cs="Leelawadee"/>
-                <w:sz w:val="26"/>
-                <w:szCs w:val="26"/>
-              </w:rPr>
-              <w:t xml:space="preserve"> or </w:t>
-            </w:r>
-            <w:proofErr w:type="spellStart"/>
-            <w:r>
-              <w:rPr>
-                <w:rFonts w:ascii="Leelawadee" w:hAnsi="Leelawadee" w:cs="Leelawadee"/>
-                <w:sz w:val="26"/>
-                <w:szCs w:val="26"/>
-              </w:rPr>
-              <w:t>tearings</w:t>
-            </w:r>
-            <w:proofErr w:type="spellEnd"/>
-            <w:r>
-              <w:rPr>
-                <w:rFonts w:ascii="Leelawadee" w:hAnsi="Leelawadee" w:cs="Leelawadee"/>
-                <w:sz w:val="26"/>
-                <w:szCs w:val="26"/>
-              </w:rPr>
-              <w:t>! UGREEN dongle for iPhone is made of Hi-Q aluminum alloy case and nylon-braided cable material, built-in enameled copper and PVC jacket to ensure the stable sound transmission</w:t>
-            </w:r>
-          </w:p>
-          <w:p>
-            <w:pPr>
-              <w:spacing w:line="276" w:lineRule="auto"/>
-              <w:rPr>
-                <w:rFonts w:ascii="Leelawadee" w:hAnsi="Leelawadee" w:cs="Leelawadee"/>
-                <w:sz w:val="26"/>
-                <w:szCs w:val="26"/>
-              </w:rPr>
-            </w:pPr>
-            <w:r>
-              <w:rPr>
-                <w:rFonts w:ascii="MS Gothic" w:eastAsia="MS Gothic" w:hAnsi="MS Gothic" w:cs="MS Gothic" w:hint="eastAsia"/>
-                <w:sz w:val="26"/>
-                <w:szCs w:val="26"/>
-              </w:rPr>
-              <w:t>【</w:t>
-            </w:r>
-            <w:r>
-              <w:rPr>
-                <w:rFonts w:ascii="Leelawadee" w:hAnsi="Leelawadee" w:cs="Leelawadee"/>
-                <w:sz w:val="26"/>
-                <w:szCs w:val="26"/>
-              </w:rPr>
-              <w:t>Easy to Carry Around</w:t>
-            </w:r>
-            <w:r>
-              <w:rPr>
-                <w:rFonts w:ascii="MS Gothic" w:eastAsia="MS Gothic" w:hAnsi="MS Gothic" w:cs="MS Gothic" w:hint="eastAsia"/>
-                <w:sz w:val="26"/>
-                <w:szCs w:val="26"/>
-              </w:rPr>
-              <w:t>】</w:t>
-            </w:r>
-            <w:r>
-              <w:rPr>
-                <w:rFonts w:ascii="Leelawadee" w:hAnsi="Leelawadee" w:cs="Leelawadee"/>
-                <w:sz w:val="26"/>
-                <w:szCs w:val="26"/>
-              </w:rPr>
-              <w:t>: Stylish design, lightweight and unique with portable size</w:t>
-            </w:r>
-            <w:r>
-              <w:rPr>
-                <w:rFonts w:ascii="Leelawadee" w:hAnsi="Leelawadee" w:cs="Leelawadee"/>
-                <w:sz w:val="26"/>
-                <w:szCs w:val="26"/>
-              </w:rPr>
-              <w:t>.</w:t>
+              <w:t xml:space="preserve"> Certified: UGREEN Lightning to 3.5mm adapter meets Apple’s strict requirements for a secure connection with your devices.</w:t>
+            </w:r>
+          </w:p>
+          <w:p>
+            <w:pPr>
+              <w:spacing w:line="276" w:lineRule="auto"/>
+              <w:rPr>
+                <w:rFonts w:ascii="Leelawadee" w:hAnsi="Leelawadee" w:cs="Leelawadee"/>
+                <w:sz w:val="26"/>
+                <w:szCs w:val="26"/>
+              </w:rPr>
+            </w:pPr>
+            <w:r>
+              <w:rPr>
+                <w:rFonts w:ascii="Leelawadee" w:hAnsi="Leelawadee" w:cs="Leelawadee"/>
+                <w:sz w:val="26"/>
+                <w:szCs w:val="26"/>
+              </w:rPr>
+              <w:t>Broad Compatibility: Works with 3.5mm headphones on iPhone models 14 Pro Max/14 Pro/14/14 Plus, 13/13 Pro Max/13 mini, 12/12 Pro Max/12 mini, 11 series, XS, X, and iPad models (excluding iPad mini 6 and iPad Pro with USB-C).</w:t>
+            </w:r>
+          </w:p>
+          <w:p>
+            <w:pPr>
+              <w:spacing w:line="276" w:lineRule="auto"/>
+              <w:rPr>
+                <w:rFonts w:ascii="Leelawadee" w:hAnsi="Leelawadee" w:cs="Leelawadee"/>
+                <w:sz w:val="26"/>
+                <w:szCs w:val="26"/>
+              </w:rPr>
+            </w:pPr>
+            <w:r>
+              <w:rPr>
+                <w:rFonts w:ascii="Leelawadee" w:hAnsi="Leelawadee" w:cs="Leelawadee"/>
+                <w:sz w:val="26"/>
+                <w:szCs w:val="26"/>
+              </w:rPr>
+              <w:t>High-Quality Performance: Delivers up to 48kHz, 24-bit audio with advanced noise reduction and supports in-line controls.</w:t>
+            </w:r>
+          </w:p>
+          <w:p>
+            <w:pPr>
+              <w:spacing w:line="276" w:lineRule="auto"/>
+              <w:rPr>
+                <w:rFonts w:ascii="Leelawadee" w:hAnsi="Leelawadee" w:cs="Leelawadee"/>
+                <w:sz w:val="26"/>
+                <w:szCs w:val="26"/>
+              </w:rPr>
+            </w:pPr>
+            <w:r>
+              <w:rPr>
+                <w:rFonts w:ascii="Leelawadee" w:hAnsi="Leelawadee" w:cs="Leelawadee"/>
+                <w:sz w:val="26"/>
+                <w:szCs w:val="26"/>
+              </w:rPr>
+              <w:t>Durable Build: Made from aluminum alloy and nylon-braided cable for durability and stable sound transmission.</w:t>
+            </w:r>
+          </w:p>
+          <w:p>
+            <w:pPr>
+              <w:spacing w:line="276" w:lineRule="auto"/>
+              <w:rPr>
+                <w:rFonts w:ascii="Leelawadee" w:hAnsi="Leelawadee" w:cs="Leelawadee"/>
+                <w:sz w:val="26"/>
+                <w:szCs w:val="26"/>
+              </w:rPr>
+            </w:pPr>
+            <w:r>
+              <w:rPr>
+                <w:rFonts w:ascii="Leelawadee" w:hAnsi="Leelawadee" w:cs="Leelawadee"/>
+                <w:sz w:val="26"/>
+                <w:szCs w:val="26"/>
+              </w:rPr>
+              <w:t>Portable Design: Lightweight and easy to carry anywhere.</w:t>
             </w:r>
           </w:p>
         </w:tc>
@@ -3397,7 +2488,17 @@
                 <w:sz w:val="26"/>
                 <w:szCs w:val="26"/>
               </w:rPr>
-              <w:t xml:space="preserve">Apple MU7E2FE/A USB-C to Headphone Jack Adaptor </w:t>
+              <w:t>Apple</w:t>
+            </w:r>
+            <w:bookmarkStart w:id="0" w:name="_GoBack"/>
+            <w:bookmarkEnd w:id="0"/>
+            <w:r>
+              <w:rPr>
+                <w:rFonts w:ascii="Leelawadee" w:hAnsi="Leelawadee" w:cs="Leelawadee"/>
+                <w:sz w:val="26"/>
+                <w:szCs w:val="26"/>
+              </w:rPr>
+              <w:t xml:space="preserve"> USB-C to Headphone Jack Adaptor </w:t>
             </w:r>
             <w:r>
               <w:rPr>
@@ -3477,17 +2578,7 @@
                 <w:sz w:val="26"/>
                 <w:szCs w:val="26"/>
               </w:rPr>
-              <w:t>Co</w:t>
-            </w:r>
-            <w:bookmarkStart w:id="0" w:name="_GoBack"/>
-            <w:bookmarkEnd w:id="0"/>
-            <w:r>
-              <w:rPr>
-                <w:rFonts w:ascii="Leelawadee" w:hAnsi="Leelawadee" w:cs="Leelawadee"/>
-                <w:sz w:val="26"/>
-                <w:szCs w:val="26"/>
-              </w:rPr>
-              <w:t xml:space="preserve">mpatible Devices: </w:t>
+              <w:t xml:space="preserve">Compatible Devices: </w:t>
             </w:r>
             <w:r>
               <w:rPr>
@@ -3565,6 +2656,48 @@
                 <w:sz w:val="26"/>
                 <w:szCs w:val="26"/>
               </w:rPr>
+              <w:t>Item Weight</w:t>
+            </w:r>
+            <w:r>
+              <w:rPr>
+                <w:rFonts w:ascii="Leelawadee" w:hAnsi="Leelawadee" w:cs="Leelawadee"/>
+                <w:sz w:val="26"/>
+                <w:szCs w:val="26"/>
+              </w:rPr>
+              <w:tab/>
+            </w:r>
+            <w:r>
+              <w:rPr>
+                <w:rFonts w:ascii="Leelawadee" w:hAnsi="Leelawadee" w:cs="Leelawadee"/>
+                <w:sz w:val="26"/>
+                <w:szCs w:val="26"/>
+              </w:rPr>
+              <w:t xml:space="preserve">: </w:t>
+            </w:r>
+            <w:r>
+              <w:rPr>
+                <w:rFonts w:ascii="Leelawadee" w:hAnsi="Leelawadee" w:cs="Leelawadee"/>
+                <w:sz w:val="26"/>
+                <w:szCs w:val="26"/>
+              </w:rPr>
+              <w:t>0.02 Kilograms</w:t>
+            </w:r>
+          </w:p>
+          <w:p>
+            <w:pPr>
+              <w:spacing w:line="276" w:lineRule="auto"/>
+              <w:rPr>
+                <w:rFonts w:ascii="Leelawadee" w:hAnsi="Leelawadee" w:cs="Leelawadee"/>
+                <w:sz w:val="26"/>
+                <w:szCs w:val="26"/>
+              </w:rPr>
+            </w:pPr>
+            <w:r>
+              <w:rPr>
+                <w:rFonts w:ascii="Leelawadee" w:hAnsi="Leelawadee" w:cs="Leelawadee"/>
+                <w:sz w:val="26"/>
+                <w:szCs w:val="26"/>
+              </w:rPr>
               <w:t xml:space="preserve">Item Dimensions: </w:t>
             </w:r>
             <w:r>
@@ -3616,48 +2749,6 @@
                 <w:szCs w:val="26"/>
               </w:rPr>
               <w:t>Apple</w:t>
-            </w:r>
-          </w:p>
-          <w:p>
-            <w:pPr>
-              <w:spacing w:line="276" w:lineRule="auto"/>
-              <w:rPr>
-                <w:rFonts w:ascii="Leelawadee" w:hAnsi="Leelawadee" w:cs="Leelawadee"/>
-                <w:sz w:val="26"/>
-                <w:szCs w:val="26"/>
-              </w:rPr>
-            </w:pPr>
-            <w:r>
-              <w:rPr>
-                <w:rFonts w:ascii="Leelawadee" w:hAnsi="Leelawadee" w:cs="Leelawadee"/>
-                <w:sz w:val="26"/>
-                <w:szCs w:val="26"/>
-              </w:rPr>
-              <w:t>Item Weight</w:t>
-            </w:r>
-            <w:r>
-              <w:rPr>
-                <w:rFonts w:ascii="Leelawadee" w:hAnsi="Leelawadee" w:cs="Leelawadee"/>
-                <w:sz w:val="26"/>
-                <w:szCs w:val="26"/>
-              </w:rPr>
-              <w:tab/>
-            </w:r>
-            <w:r>
-              <w:rPr>
-                <w:rFonts w:ascii="Leelawadee" w:hAnsi="Leelawadee" w:cs="Leelawadee"/>
-                <w:sz w:val="26"/>
-                <w:szCs w:val="26"/>
-              </w:rPr>
-              <w:t xml:space="preserve">: </w:t>
-            </w:r>
-            <w:r>
-              <w:rPr>
-                <w:rFonts w:ascii="Leelawadee" w:hAnsi="Leelawadee" w:cs="Leelawadee"/>
-                <w:sz w:val="26"/>
-                <w:szCs w:val="26"/>
-              </w:rPr>
-              <w:t>0.02 Kilograms</w:t>
             </w:r>
           </w:p>
           <w:p>
@@ -4592,7 +3683,7 @@
 </file>
 
 <file path=customXml/itemProps1.xml><?xml version="1.0" encoding="utf-8"?>
-<ds:datastoreItem xmlns:ds="http://schemas.openxmlformats.org/officeDocument/2006/customXml" ds:itemID="{A12CF2C6-E858-4821-BD81-172E84A9E768}">
+<ds:datastoreItem xmlns:ds="http://schemas.openxmlformats.org/officeDocument/2006/customXml" ds:itemID="{7BC3CFD9-52DD-45F2-B4D8-8E768E8BAFC2}">
   <ds:schemaRefs>
     <ds:schemaRef ds:uri="http://schemas.openxmlformats.org/officeDocument/2006/bibliography"/>
   </ds:schemaRefs>

</xml_diff>